<commit_message>
Graph to string fix
</commit_message>
<xml_diff>
--- a/relatorio_10.docx
+++ b/relatorio_10.docx
@@ -178,13 +178,23 @@
           <w:lang w:val="pt-PT"/>
         </w:rPr>
       </w:pPr>
-      <w:r>
-        <w:rPr>
-          <w:sz w:val="22"/>
-          <w:szCs w:val="22"/>
-          <w:lang w:val="pt-PT"/>
-        </w:rPr>
-        <w:t xml:space="preserve">Sokoban consiste num puzzle em que um mapa é definido por uma grelha, </w:t>
+      <w:proofErr w:type="spellStart"/>
+      <w:r>
+        <w:rPr>
+          <w:sz w:val="22"/>
+          <w:szCs w:val="22"/>
+          <w:lang w:val="pt-PT"/>
+        </w:rPr>
+        <w:t>Sokoban</w:t>
+      </w:r>
+      <w:proofErr w:type="spellEnd"/>
+      <w:r>
+        <w:rPr>
+          <w:sz w:val="22"/>
+          <w:szCs w:val="22"/>
+          <w:lang w:val="pt-PT"/>
+        </w:rPr>
+        <w:t xml:space="preserve"> consiste num puzzle em que um mapa é definido por uma grelha, </w:t>
       </w:r>
       <m:oMath>
         <m:r>
@@ -203,7 +213,25 @@
           <w:szCs w:val="22"/>
           <w:lang w:val="pt-PT"/>
         </w:rPr>
-        <w:t xml:space="preserve">, no qual existe N caixas, N locais alvo e paredes. O objetivo é encontrar uma serie de movimentos que permitem um agente colocar todas as caixas na posição alvo. </w:t>
+        <w:t>, no qual existe N caixas, N locais alvo e paredes. O objetivo é encontrar uma serie de movimentos que permitem um agente colocar todas as caixas na posição al</w:t>
+      </w:r>
+      <w:proofErr w:type="spellStart"/>
+      <w:r>
+        <w:rPr>
+          <w:sz w:val="22"/>
+          <w:szCs w:val="22"/>
+          <w:lang w:val="pt-PT"/>
+        </w:rPr>
+        <w:t>vo</w:t>
+      </w:r>
+      <w:proofErr w:type="spellEnd"/>
+      <w:r>
+        <w:rPr>
+          <w:sz w:val="22"/>
+          <w:szCs w:val="22"/>
+          <w:lang w:val="pt-PT"/>
+        </w:rPr>
+        <w:t xml:space="preserve">. </w:t>
       </w:r>
     </w:p>
     <w:p>
@@ -265,6 +293,7 @@
         </w:rPr>
         <w:t xml:space="preserve">Devido à complexidade que o problema tem, com fatores de ramificação grandes torna o espaço de busca do problema rapidamente grande até para os puzzles simples. É necessário definir uma estratégia, de forma de heurísticas, que consiga restringir este espaço e eliminar os estados que resultam em </w:t>
       </w:r>
+      <w:proofErr w:type="spellStart"/>
       <w:r>
         <w:rPr>
           <w:i/>
@@ -274,6 +303,7 @@
         </w:rPr>
         <w:t>deadlocks</w:t>
       </w:r>
+      <w:proofErr w:type="spellEnd"/>
       <w:r>
         <w:rPr>
           <w:sz w:val="22"/>
@@ -393,6 +423,7 @@
         </w:rPr>
         <w:t xml:space="preserve">Os estados foram representados a partir de uma classe </w:t>
       </w:r>
+      <w:proofErr w:type="spellStart"/>
       <w:r>
         <w:rPr>
           <w:i/>
@@ -402,6 +433,7 @@
         </w:rPr>
         <w:t>SokobanState</w:t>
       </w:r>
+      <w:proofErr w:type="spellEnd"/>
       <w:r>
         <w:rPr>
           <w:sz w:val="22"/>
@@ -490,7 +522,61 @@
           <w:szCs w:val="22"/>
           <w:lang w:val="pt-PT"/>
         </w:rPr>
-        <w:t>dos yy está invertido em relação a um espaço cartesiano normal, ou seja, os yy tem o seu quadrante positivo a baixo do eixo dos xx.</w:t>
+        <w:t xml:space="preserve">dos </w:t>
+      </w:r>
+      <w:proofErr w:type="spellStart"/>
+      <w:r>
+        <w:rPr>
+          <w:sz w:val="22"/>
+          <w:szCs w:val="22"/>
+          <w:lang w:val="pt-PT"/>
+        </w:rPr>
+        <w:t>yy</w:t>
+      </w:r>
+      <w:proofErr w:type="spellEnd"/>
+      <w:r>
+        <w:rPr>
+          <w:sz w:val="22"/>
+          <w:szCs w:val="22"/>
+          <w:lang w:val="pt-PT"/>
+        </w:rPr>
+        <w:t xml:space="preserve"> está invertido em relação a um espaço cartesiano normal, ou seja, os </w:t>
+      </w:r>
+      <w:proofErr w:type="spellStart"/>
+      <w:r>
+        <w:rPr>
+          <w:sz w:val="22"/>
+          <w:szCs w:val="22"/>
+          <w:lang w:val="pt-PT"/>
+        </w:rPr>
+        <w:t>yy</w:t>
+      </w:r>
+      <w:proofErr w:type="spellEnd"/>
+      <w:r>
+        <w:rPr>
+          <w:sz w:val="22"/>
+          <w:szCs w:val="22"/>
+          <w:lang w:val="pt-PT"/>
+        </w:rPr>
+        <w:t xml:space="preserve"> tem o seu quadrante positivo a baixo do eixo dos </w:t>
+      </w:r>
+      <w:proofErr w:type="spellStart"/>
+      <w:r>
+        <w:rPr>
+          <w:sz w:val="22"/>
+          <w:szCs w:val="22"/>
+          <w:lang w:val="pt-PT"/>
+        </w:rPr>
+        <w:t>xx</w:t>
+      </w:r>
+      <w:proofErr w:type="spellEnd"/>
+      <w:r>
+        <w:rPr>
+          <w:sz w:val="22"/>
+          <w:szCs w:val="22"/>
+          <w:lang w:val="pt-PT"/>
+        </w:rPr>
+        <w:t>.</w:t>
       </w:r>
     </w:p>
     <w:p>
@@ -702,7 +788,25 @@
           <w:szCs w:val="22"/>
           <w:lang w:val="pt-PT"/>
         </w:rPr>
-        <w:t>Resultaria um grafo da seguinte forma na estrutura de dados nativa de Python, dicionário</w:t>
+        <w:t xml:space="preserve">Resultaria um grafo da seguinte forma na estrutura de dados nativa de </w:t>
+      </w:r>
+      <w:proofErr w:type="spellStart"/>
+      <w:r>
+        <w:rPr>
+          <w:sz w:val="22"/>
+          <w:szCs w:val="22"/>
+          <w:lang w:val="pt-PT"/>
+        </w:rPr>
+        <w:t>Python</w:t>
+      </w:r>
+      <w:proofErr w:type="spellEnd"/>
+      <w:r>
+        <w:rPr>
+          <w:sz w:val="22"/>
+          <w:szCs w:val="22"/>
+          <w:lang w:val="pt-PT"/>
+        </w:rPr>
+        <w:t>, dicionário</w:t>
       </w:r>
     </w:p>
     <w:p>
@@ -721,7 +825,25 @@
           <w:szCs w:val="22"/>
           <w:lang w:val="pt-PT"/>
         </w:rPr>
-        <w:t>{(0,0): ‘#’, (1,0): ‘#’, (2,0): ‘#’, (0,1): ’#’, (1,1): ‘o’, (2,1): ’#’, (0,2): ‘#’, (1,2): ‘*’, (2,2): ‘#’, (0,3): ‘#’, (1,3): ‘A’, (2,3): ‘#’, (0,4): ‘#’, (1,4): ‘#’, (2,4): ‘#’}</w:t>
+        <w:t>{(0,0): ‘#’, (1,0): ‘#’, (2,0): ‘#’, (0,1)</w:t>
+      </w:r>
+      <w:proofErr w:type="gramStart"/>
+      <w:r>
+        <w:rPr>
+          <w:sz w:val="22"/>
+          <w:szCs w:val="22"/>
+          <w:lang w:val="pt-PT"/>
+        </w:rPr>
+        <w:t>: ’</w:t>
+      </w:r>
+      <w:proofErr w:type="gramEnd"/>
+      <w:r>
+        <w:rPr>
+          <w:sz w:val="22"/>
+          <w:szCs w:val="22"/>
+          <w:lang w:val="pt-PT"/>
+        </w:rPr>
+        <w:t>#’, (1,1): ‘o’, (2,1): ’#’, (0,2): ‘#’, (1,2): ‘*’, (2,2): ‘#’, (0,3): ‘#’, (1,3): ‘A’, (2,3): ‘#’, (0,4): ‘#’, (1,4): ‘#’, (2,4): ‘#’}</w:t>
       </w:r>
     </w:p>
     <w:p>
@@ -778,6 +900,7 @@
         </w:rPr>
         <w:t>) e empurrar (</w:t>
       </w:r>
+      <w:proofErr w:type="spellStart"/>
       <w:r>
         <w:rPr>
           <w:i/>
@@ -787,6 +910,7 @@
         </w:rPr>
         <w:t>Push</w:t>
       </w:r>
+      <w:proofErr w:type="spellEnd"/>
       <w:r>
         <w:rPr>
           <w:sz w:val="22"/>
@@ -795,6 +919,7 @@
         </w:rPr>
         <w:t>). Os quatro sentidos para onde se pode fazer estas operações são cima (</w:t>
       </w:r>
+      <w:proofErr w:type="spellStart"/>
       <w:r>
         <w:rPr>
           <w:i/>
@@ -804,6 +929,7 @@
         </w:rPr>
         <w:t>Up</w:t>
       </w:r>
+      <w:proofErr w:type="spellEnd"/>
       <w:r>
         <w:rPr>
           <w:sz w:val="22"/>
@@ -812,6 +938,7 @@
         </w:rPr>
         <w:t>), baixo (</w:t>
       </w:r>
+      <w:proofErr w:type="spellStart"/>
       <w:r>
         <w:rPr>
           <w:i/>
@@ -821,6 +948,7 @@
         </w:rPr>
         <w:t>Down</w:t>
       </w:r>
+      <w:proofErr w:type="spellEnd"/>
       <w:r>
         <w:rPr>
           <w:sz w:val="22"/>
@@ -829,6 +957,7 @@
         </w:rPr>
         <w:t>), esquerda (</w:t>
       </w:r>
+      <w:proofErr w:type="spellStart"/>
       <w:r>
         <w:rPr>
           <w:i/>
@@ -838,6 +967,7 @@
         </w:rPr>
         <w:t>Left</w:t>
       </w:r>
+      <w:proofErr w:type="spellEnd"/>
       <w:r>
         <w:rPr>
           <w:sz w:val="22"/>
@@ -846,6 +976,7 @@
         </w:rPr>
         <w:t>) e direita (</w:t>
       </w:r>
+      <w:proofErr w:type="spellStart"/>
       <w:r>
         <w:rPr>
           <w:i/>
@@ -855,6 +986,7 @@
         </w:rPr>
         <w:t>Right</w:t>
       </w:r>
+      <w:proofErr w:type="spellEnd"/>
       <w:r>
         <w:rPr>
           <w:sz w:val="22"/>
@@ -893,6 +1025,7 @@
         </w:rPr>
         <w:t xml:space="preserve">A partir da classe de suporte </w:t>
       </w:r>
+      <w:proofErr w:type="spellStart"/>
       <w:r>
         <w:rPr>
           <w:i/>
@@ -902,6 +1035,7 @@
         </w:rPr>
         <w:t>GraphUtil</w:t>
       </w:r>
+      <w:proofErr w:type="spellEnd"/>
       <w:r>
         <w:rPr>
           <w:sz w:val="22"/>
@@ -910,6 +1044,7 @@
         </w:rPr>
         <w:t xml:space="preserve"> e de métodos do </w:t>
       </w:r>
+      <w:proofErr w:type="spellStart"/>
       <w:r>
         <w:rPr>
           <w:i/>
@@ -919,6 +1054,7 @@
         </w:rPr>
         <w:t>SokobanState</w:t>
       </w:r>
+      <w:proofErr w:type="spellEnd"/>
       <w:r>
         <w:rPr>
           <w:sz w:val="22"/>
@@ -981,7 +1117,45 @@
           <w:szCs w:val="22"/>
           <w:lang w:val="pt-PT"/>
         </w:rPr>
-        <w:t xml:space="preserve">uma função path_to_sequence, que quando passada um resultado.path() de um objeto resultado, faz </w:t>
+        <w:t xml:space="preserve">uma função </w:t>
+      </w:r>
+      <w:proofErr w:type="spellStart"/>
+      <w:r>
+        <w:rPr>
+          <w:sz w:val="22"/>
+          <w:szCs w:val="22"/>
+          <w:lang w:val="pt-PT"/>
+        </w:rPr>
+        <w:t>path_to_sequence</w:t>
+      </w:r>
+      <w:proofErr w:type="spellEnd"/>
+      <w:r>
+        <w:rPr>
+          <w:sz w:val="22"/>
+          <w:szCs w:val="22"/>
+          <w:lang w:val="pt-PT"/>
+        </w:rPr>
+        <w:t xml:space="preserve">, que quando passada um </w:t>
+      </w:r>
+      <w:proofErr w:type="spellStart"/>
+      <w:proofErr w:type="gramStart"/>
+      <w:r>
+        <w:rPr>
+          <w:sz w:val="22"/>
+          <w:szCs w:val="22"/>
+          <w:lang w:val="pt-PT"/>
+        </w:rPr>
+        <w:t>resultado.path</w:t>
+      </w:r>
+      <w:proofErr w:type="spellEnd"/>
+      <w:proofErr w:type="gramEnd"/>
+      <w:r>
+        <w:rPr>
+          <w:sz w:val="22"/>
+          <w:szCs w:val="22"/>
+          <w:lang w:val="pt-PT"/>
+        </w:rPr>
+        <w:t xml:space="preserve">() de um objeto resultado, faz </w:t>
       </w:r>
       <w:r>
         <w:rPr>
@@ -2268,6 +2442,7 @@
         </w:rPr>
         <w:t xml:space="preserve">A heurística 3 expande, outra vez, a heurística 2 e faz uso dela, mas pretende resolver outro tipo de problemas no jogo do </w:t>
       </w:r>
+      <w:proofErr w:type="spellStart"/>
       <w:r>
         <w:rPr>
           <w:i/>
@@ -2277,6 +2452,7 @@
         </w:rPr>
         <w:t>Sokoban</w:t>
       </w:r>
+      <w:proofErr w:type="spellEnd"/>
       <w:r>
         <w:rPr>
           <w:sz w:val="22"/>
@@ -2285,6 +2461,7 @@
         </w:rPr>
         <w:t>, que é os estados mortos (</w:t>
       </w:r>
+      <w:proofErr w:type="spellStart"/>
       <w:r>
         <w:rPr>
           <w:i/>
@@ -2294,6 +2471,7 @@
         </w:rPr>
         <w:t>deadlock</w:t>
       </w:r>
+      <w:proofErr w:type="spellEnd"/>
       <w:r>
         <w:rPr>
           <w:sz w:val="22"/>
@@ -2359,6 +2537,7 @@
         </w:rPr>
         <w:t xml:space="preserve">A heurística 4 utiliza a heurística 3 e procura outro tipo de situação </w:t>
       </w:r>
+      <w:proofErr w:type="spellStart"/>
       <w:r>
         <w:rPr>
           <w:i/>
@@ -2368,6 +2547,7 @@
         </w:rPr>
         <w:t>deadlock</w:t>
       </w:r>
+      <w:proofErr w:type="spellEnd"/>
       <w:r>
         <w:rPr>
           <w:sz w:val="22"/>
@@ -2682,17 +2862,290 @@
           <w:szCs w:val="22"/>
           <w:lang w:val="pt-PT"/>
         </w:rPr>
-        <w:t>As heurísticas 5, 6, 7 e 8 são variantes iguais à heurística 1, 2, 3 e 4 descritas a cima, mas baseadas em distância de Manhattan em vez de distância euclidiana.</w:t>
-      </w:r>
-      <w:r>
-        <w:rPr>
-          <w:sz w:val="22"/>
-          <w:szCs w:val="22"/>
-          <w:lang w:val="pt-PT"/>
-        </w:rPr>
-        <w:tab/>
-        <w:t xml:space="preserve"> </w:t>
-      </w:r>
+        <w:t>As heurísticas 5, 6, 7 e 8 são variantes iguais à heurística 1, 2, 3 e 4 descritas a cima, mas baseadas em distância de Manhattan</w:t>
+      </w:r>
+      <w:r>
+        <w:rPr>
+          <w:sz w:val="22"/>
+          <w:szCs w:val="22"/>
+          <w:lang w:val="pt-PT"/>
+        </w:rPr>
+        <w:t xml:space="preserve"> em vez de distância euclidiana, cujo cálculo é feito da seguinte forma:</w:t>
+      </w:r>
+    </w:p>
+    <w:p>
+      <w:pPr>
+        <w:spacing w:line="276" w:lineRule="auto"/>
+        <w:ind w:left="720" w:firstLine="0"/>
+        <w:jc w:val="center"/>
+        <w:rPr>
+          <w:sz w:val="22"/>
+          <w:szCs w:val="22"/>
+          <w:lang w:val="pt-PT"/>
+        </w:rPr>
+      </w:pPr>
+      <m:oMathPara>
+        <m:oMath>
+          <m:sSub>
+            <m:sSubPr>
+              <m:ctrlPr>
+                <w:rPr>
+                  <w:rFonts w:ascii="Cambria Math" w:hAnsi="Cambria Math"/>
+                  <w:i/>
+                  <w:sz w:val="22"/>
+                  <w:szCs w:val="22"/>
+                  <w:lang w:val="pt-PT"/>
+                </w:rPr>
+              </m:ctrlPr>
+            </m:sSubPr>
+            <m:e>
+              <m:r>
+                <w:rPr>
+                  <w:rFonts w:ascii="Cambria Math" w:hAnsi="Cambria Math"/>
+                  <w:sz w:val="22"/>
+                  <w:szCs w:val="22"/>
+                  <w:lang w:val="pt-PT"/>
+                </w:rPr>
+                <m:t>D</m:t>
+              </m:r>
+            </m:e>
+            <m:sub>
+              <m:r>
+                <w:rPr>
+                  <w:rFonts w:ascii="Cambria Math" w:hAnsi="Cambria Math"/>
+                  <w:sz w:val="22"/>
+                  <w:szCs w:val="22"/>
+                  <w:lang w:val="pt-PT"/>
+                </w:rPr>
+                <m:t>m</m:t>
+              </m:r>
+            </m:sub>
+          </m:sSub>
+          <m:r>
+            <w:rPr>
+              <w:rFonts w:ascii="Cambria Math" w:hAnsi="Cambria Math"/>
+              <w:sz w:val="22"/>
+              <w:szCs w:val="22"/>
+              <w:lang w:val="pt-PT"/>
+            </w:rPr>
+            <m:t>=</m:t>
+          </m:r>
+          <m:d>
+            <m:dPr>
+              <m:begChr m:val="|"/>
+              <m:endChr m:val="|"/>
+              <m:ctrlPr>
+                <w:rPr>
+                  <w:rFonts w:ascii="Cambria Math" w:hAnsi="Cambria Math"/>
+                  <w:i/>
+                  <w:sz w:val="22"/>
+                  <w:szCs w:val="22"/>
+                  <w:lang w:val="pt-PT"/>
+                </w:rPr>
+              </m:ctrlPr>
+            </m:dPr>
+            <m:e>
+              <m:r>
+                <w:rPr>
+                  <w:rFonts w:ascii="Cambria Math" w:hAnsi="Cambria Math"/>
+                  <w:sz w:val="22"/>
+                  <w:szCs w:val="22"/>
+                  <w:lang w:val="pt-PT"/>
+                </w:rPr>
+                <m:t xml:space="preserve"> </m:t>
+              </m:r>
+              <m:sSub>
+                <m:sSubPr>
+                  <m:ctrlPr>
+                    <w:rPr>
+                      <w:rFonts w:ascii="Cambria Math" w:hAnsi="Cambria Math"/>
+                      <w:i/>
+                      <w:sz w:val="22"/>
+                      <w:szCs w:val="22"/>
+                      <w:lang w:val="pt-PT"/>
+                    </w:rPr>
+                  </m:ctrlPr>
+                </m:sSubPr>
+                <m:e>
+                  <m:r>
+                    <w:rPr>
+                      <w:rFonts w:ascii="Cambria Math" w:hAnsi="Cambria Math"/>
+                      <w:sz w:val="22"/>
+                      <w:szCs w:val="22"/>
+                      <w:lang w:val="pt-PT"/>
+                    </w:rPr>
+                    <m:t>x</m:t>
+                  </m:r>
+                </m:e>
+                <m:sub>
+                  <m:r>
+                    <w:rPr>
+                      <w:rFonts w:ascii="Cambria Math" w:hAnsi="Cambria Math"/>
+                      <w:sz w:val="22"/>
+                      <w:szCs w:val="22"/>
+                      <w:lang w:val="pt-PT"/>
+                    </w:rPr>
+                    <m:t>i</m:t>
+                  </m:r>
+                </m:sub>
+              </m:sSub>
+              <m:r>
+                <w:rPr>
+                  <w:rFonts w:ascii="Cambria Math" w:hAnsi="Cambria Math"/>
+                  <w:sz w:val="22"/>
+                  <w:szCs w:val="22"/>
+                  <w:lang w:val="pt-PT"/>
+                </w:rPr>
+                <m:t>-</m:t>
+              </m:r>
+              <m:sSub>
+                <m:sSubPr>
+                  <m:ctrlPr>
+                    <w:rPr>
+                      <w:rFonts w:ascii="Cambria Math" w:hAnsi="Cambria Math"/>
+                      <w:i/>
+                      <w:sz w:val="22"/>
+                      <w:szCs w:val="22"/>
+                      <w:lang w:val="pt-PT"/>
+                    </w:rPr>
+                  </m:ctrlPr>
+                </m:sSubPr>
+                <m:e>
+                  <m:r>
+                    <w:rPr>
+                      <w:rFonts w:ascii="Cambria Math" w:hAnsi="Cambria Math"/>
+                      <w:sz w:val="22"/>
+                      <w:szCs w:val="22"/>
+                      <w:lang w:val="pt-PT"/>
+                    </w:rPr>
+                    <m:t>x</m:t>
+                  </m:r>
+                </m:e>
+                <m:sub>
+                  <m:r>
+                    <w:rPr>
+                      <w:rFonts w:ascii="Cambria Math" w:hAnsi="Cambria Math"/>
+                      <w:sz w:val="22"/>
+                      <w:szCs w:val="22"/>
+                      <w:lang w:val="pt-PT"/>
+                    </w:rPr>
+                    <m:t>j</m:t>
+                  </m:r>
+                </m:sub>
+              </m:sSub>
+            </m:e>
+          </m:d>
+          <m:r>
+            <w:rPr>
+              <w:rFonts w:ascii="Cambria Math" w:hAnsi="Cambria Math"/>
+              <w:sz w:val="22"/>
+              <w:szCs w:val="22"/>
+              <w:lang w:val="pt-PT"/>
+            </w:rPr>
+            <m:t xml:space="preserve">+| </m:t>
+          </m:r>
+          <m:sSub>
+            <m:sSubPr>
+              <m:ctrlPr>
+                <w:rPr>
+                  <w:rFonts w:ascii="Cambria Math" w:hAnsi="Cambria Math"/>
+                  <w:i/>
+                  <w:sz w:val="22"/>
+                  <w:szCs w:val="22"/>
+                  <w:lang w:val="pt-PT"/>
+                </w:rPr>
+              </m:ctrlPr>
+            </m:sSubPr>
+            <m:e>
+              <m:r>
+                <w:rPr>
+                  <w:rFonts w:ascii="Cambria Math" w:hAnsi="Cambria Math"/>
+                  <w:sz w:val="22"/>
+                  <w:szCs w:val="22"/>
+                  <w:lang w:val="pt-PT"/>
+                </w:rPr>
+                <m:t>y</m:t>
+              </m:r>
+            </m:e>
+            <m:sub>
+              <m:r>
+                <w:rPr>
+                  <w:rFonts w:ascii="Cambria Math" w:hAnsi="Cambria Math"/>
+                  <w:sz w:val="22"/>
+                  <w:szCs w:val="22"/>
+                  <w:lang w:val="pt-PT"/>
+                </w:rPr>
+                <m:t>i</m:t>
+              </m:r>
+            </m:sub>
+          </m:sSub>
+          <m:r>
+            <w:rPr>
+              <w:rFonts w:ascii="Cambria Math" w:hAnsi="Cambria Math"/>
+              <w:sz w:val="22"/>
+              <w:szCs w:val="22"/>
+              <w:lang w:val="pt-PT"/>
+            </w:rPr>
+            <m:t>-</m:t>
+          </m:r>
+          <m:sSub>
+            <m:sSubPr>
+              <m:ctrlPr>
+                <w:rPr>
+                  <w:rFonts w:ascii="Cambria Math" w:hAnsi="Cambria Math"/>
+                  <w:i/>
+                  <w:sz w:val="22"/>
+                  <w:szCs w:val="22"/>
+                  <w:lang w:val="pt-PT"/>
+                </w:rPr>
+              </m:ctrlPr>
+            </m:sSubPr>
+            <m:e>
+              <m:r>
+                <w:rPr>
+                  <w:rFonts w:ascii="Cambria Math" w:hAnsi="Cambria Math"/>
+                  <w:sz w:val="22"/>
+                  <w:szCs w:val="22"/>
+                  <w:lang w:val="pt-PT"/>
+                </w:rPr>
+                <m:t>y</m:t>
+              </m:r>
+            </m:e>
+            <m:sub>
+              <m:r>
+                <w:rPr>
+                  <w:rFonts w:ascii="Cambria Math" w:hAnsi="Cambria Math"/>
+                  <w:sz w:val="22"/>
+                  <w:szCs w:val="22"/>
+                  <w:lang w:val="pt-PT"/>
+                </w:rPr>
+                <m:t>j</m:t>
+              </m:r>
+            </m:sub>
+          </m:sSub>
+          <m:r>
+            <w:rPr>
+              <w:rFonts w:ascii="Cambria Math" w:hAnsi="Cambria Math"/>
+              <w:sz w:val="22"/>
+              <w:szCs w:val="22"/>
+              <w:lang w:val="pt-PT"/>
+            </w:rPr>
+            <m:t>|</m:t>
+          </m:r>
+        </m:oMath>
+      </m:oMathPara>
+    </w:p>
+    <w:p>
+      <w:pPr>
+        <w:spacing w:line="276" w:lineRule="auto"/>
+        <w:ind w:left="720" w:firstLine="0"/>
+        <w:jc w:val="center"/>
+        <w:rPr>
+          <w:sz w:val="22"/>
+          <w:szCs w:val="22"/>
+          <w:lang w:val="pt-PT"/>
+        </w:rPr>
+      </w:pPr>
     </w:p>
     <w:p>
       <w:pPr>
@@ -2731,6 +3184,7 @@
         </w:rPr>
         <w:t xml:space="preserve">Para a execução do programa, existe uma interface por linha de comando, onde os argumentos estão especificados no menu </w:t>
       </w:r>
+      <w:proofErr w:type="spellStart"/>
       <w:r>
         <w:rPr>
           <w:i/>
@@ -2740,13 +3194,32 @@
         </w:rPr>
         <w:t>help</w:t>
       </w:r>
-      <w:r>
-        <w:rPr>
-          <w:sz w:val="22"/>
-          <w:szCs w:val="22"/>
-          <w:lang w:val="pt-PT"/>
-        </w:rPr>
-        <w:t xml:space="preserve"> que pode ser acedido ao executar python3 main.py -h . </w:t>
+      <w:proofErr w:type="spellEnd"/>
+      <w:r>
+        <w:rPr>
+          <w:sz w:val="22"/>
+          <w:szCs w:val="22"/>
+          <w:lang w:val="pt-PT"/>
+        </w:rPr>
+        <w:t xml:space="preserve"> que pode ser acedido ao executar python3 main.py -</w:t>
+      </w:r>
+      <w:proofErr w:type="gramStart"/>
+      <w:r>
+        <w:rPr>
+          <w:sz w:val="22"/>
+          <w:szCs w:val="22"/>
+          <w:lang w:val="pt-PT"/>
+        </w:rPr>
+        <w:t>h .</w:t>
+      </w:r>
+      <w:proofErr w:type="gramEnd"/>
+      <w:r>
+        <w:rPr>
+          <w:sz w:val="22"/>
+          <w:szCs w:val="22"/>
+          <w:lang w:val="pt-PT"/>
+        </w:rPr>
+        <w:t xml:space="preserve"> </w:t>
       </w:r>
     </w:p>
     <w:p>
@@ -2773,7 +3246,25 @@
           <w:szCs w:val="22"/>
           <w:lang w:val="pt-PT"/>
         </w:rPr>
-        <w:t>Puzzle 1, Algoritmo A* H8 com nível verbose a 2 (Estatísticas + Solução gráfica)</w:t>
+        <w:t xml:space="preserve">Puzzle 1, Algoritmo A* H8 com nível </w:t>
+      </w:r>
+      <w:proofErr w:type="spellStart"/>
+      <w:r>
+        <w:rPr>
+          <w:sz w:val="22"/>
+          <w:szCs w:val="22"/>
+          <w:lang w:val="pt-PT"/>
+        </w:rPr>
+        <w:t>verbose</w:t>
+      </w:r>
+      <w:proofErr w:type="spellEnd"/>
+      <w:r>
+        <w:rPr>
+          <w:sz w:val="22"/>
+          <w:szCs w:val="22"/>
+          <w:lang w:val="pt-PT"/>
+        </w:rPr>
+        <w:t xml:space="preserve"> a 2 (Estatísticas + Solução gráfica)</w:t>
       </w:r>
     </w:p>
     <w:p>
@@ -2854,7 +3345,25 @@
           <w:szCs w:val="22"/>
           <w:lang w:val="pt-PT"/>
         </w:rPr>
-        <w:t>Tempo de resolucao: 0.004849910736083984s</w:t>
+        <w:t xml:space="preserve">Tempo de </w:t>
+      </w:r>
+      <w:proofErr w:type="spellStart"/>
+      <w:r>
+        <w:rPr>
+          <w:sz w:val="22"/>
+          <w:szCs w:val="22"/>
+          <w:lang w:val="pt-PT"/>
+        </w:rPr>
+        <w:t>resolucao</w:t>
+      </w:r>
+      <w:proofErr w:type="spellEnd"/>
+      <w:r>
+        <w:rPr>
+          <w:sz w:val="22"/>
+          <w:szCs w:val="22"/>
+          <w:lang w:val="pt-PT"/>
+        </w:rPr>
+        <w:t>: 0.004849910736083984s</w:t>
       </w:r>
     </w:p>
     <w:p>
@@ -2867,13 +3376,41 @@
           <w:lang w:val="pt-PT"/>
         </w:rPr>
       </w:pPr>
-      <w:r>
-        <w:rPr>
-          <w:sz w:val="22"/>
-          <w:szCs w:val="22"/>
-          <w:lang w:val="pt-PT"/>
-        </w:rPr>
-        <w:t>Numero de passos da resolucao: 5</w:t>
+      <w:proofErr w:type="gramStart"/>
+      <w:r>
+        <w:rPr>
+          <w:sz w:val="22"/>
+          <w:szCs w:val="22"/>
+          <w:lang w:val="pt-PT"/>
+        </w:rPr>
+        <w:t>Numero</w:t>
+      </w:r>
+      <w:proofErr w:type="gramEnd"/>
+      <w:r>
+        <w:rPr>
+          <w:sz w:val="22"/>
+          <w:szCs w:val="22"/>
+          <w:lang w:val="pt-PT"/>
+        </w:rPr>
+        <w:t xml:space="preserve"> de passos da </w:t>
+      </w:r>
+      <w:proofErr w:type="spellStart"/>
+      <w:r>
+        <w:rPr>
+          <w:sz w:val="22"/>
+          <w:szCs w:val="22"/>
+          <w:lang w:val="pt-PT"/>
+        </w:rPr>
+        <w:t>resolucao</w:t>
+      </w:r>
+      <w:proofErr w:type="spellEnd"/>
+      <w:r>
+        <w:rPr>
+          <w:sz w:val="22"/>
+          <w:szCs w:val="22"/>
+          <w:lang w:val="pt-PT"/>
+        </w:rPr>
+        <w:t>: 5</w:t>
       </w:r>
     </w:p>
     <w:p>
@@ -2886,13 +3423,23 @@
           <w:lang w:val="pt-PT"/>
         </w:rPr>
       </w:pPr>
-      <w:r>
-        <w:rPr>
-          <w:sz w:val="22"/>
-          <w:szCs w:val="22"/>
-          <w:lang w:val="pt-PT"/>
-        </w:rPr>
-        <w:t>Numero de nos visitados: 9</w:t>
+      <w:proofErr w:type="gramStart"/>
+      <w:r>
+        <w:rPr>
+          <w:sz w:val="22"/>
+          <w:szCs w:val="22"/>
+          <w:lang w:val="pt-PT"/>
+        </w:rPr>
+        <w:t>Numero</w:t>
+      </w:r>
+      <w:proofErr w:type="gramEnd"/>
+      <w:r>
+        <w:rPr>
+          <w:sz w:val="22"/>
+          <w:szCs w:val="22"/>
+          <w:lang w:val="pt-PT"/>
+        </w:rPr>
+        <w:t xml:space="preserve"> de nos visitados: 9</w:t>
       </w:r>
     </w:p>
     <w:p>
@@ -2905,13 +3452,149 @@
           <w:lang w:val="pt-PT"/>
         </w:rPr>
       </w:pPr>
-      <w:r>
-        <w:rPr>
-          <w:sz w:val="22"/>
-          <w:szCs w:val="22"/>
-          <w:lang w:val="pt-PT"/>
-        </w:rPr>
-        <w:t>Resolucao: ['Move up', 'Push left', 'Move down', 'Move left', 'Push up']</w:t>
+      <w:proofErr w:type="spellStart"/>
+      <w:r>
+        <w:rPr>
+          <w:sz w:val="22"/>
+          <w:szCs w:val="22"/>
+          <w:lang w:val="pt-PT"/>
+        </w:rPr>
+        <w:t>Resolucao</w:t>
+      </w:r>
+      <w:proofErr w:type="spellEnd"/>
+      <w:r>
+        <w:rPr>
+          <w:sz w:val="22"/>
+          <w:szCs w:val="22"/>
+          <w:lang w:val="pt-PT"/>
+        </w:rPr>
+        <w:t xml:space="preserve">: ['Move </w:t>
+      </w:r>
+      <w:proofErr w:type="spellStart"/>
+      <w:r>
+        <w:rPr>
+          <w:sz w:val="22"/>
+          <w:szCs w:val="22"/>
+          <w:lang w:val="pt-PT"/>
+        </w:rPr>
+        <w:t>up</w:t>
+      </w:r>
+      <w:proofErr w:type="spellEnd"/>
+      <w:r>
+        <w:rPr>
+          <w:sz w:val="22"/>
+          <w:szCs w:val="22"/>
+          <w:lang w:val="pt-PT"/>
+        </w:rPr>
+        <w:t>', '</w:t>
+      </w:r>
+      <w:proofErr w:type="spellStart"/>
+      <w:r>
+        <w:rPr>
+          <w:sz w:val="22"/>
+          <w:szCs w:val="22"/>
+          <w:lang w:val="pt-PT"/>
+        </w:rPr>
+        <w:t>Push</w:t>
+      </w:r>
+      <w:proofErr w:type="spellEnd"/>
+      <w:r>
+        <w:rPr>
+          <w:sz w:val="22"/>
+          <w:szCs w:val="22"/>
+          <w:lang w:val="pt-PT"/>
+        </w:rPr>
+        <w:t xml:space="preserve"> </w:t>
+      </w:r>
+      <w:proofErr w:type="spellStart"/>
+      <w:r>
+        <w:rPr>
+          <w:sz w:val="22"/>
+          <w:szCs w:val="22"/>
+          <w:lang w:val="pt-PT"/>
+        </w:rPr>
+        <w:t>left</w:t>
+      </w:r>
+      <w:proofErr w:type="spellEnd"/>
+      <w:r>
+        <w:rPr>
+          <w:sz w:val="22"/>
+          <w:szCs w:val="22"/>
+          <w:lang w:val="pt-PT"/>
+        </w:rPr>
+        <w:t xml:space="preserve">', 'Move </w:t>
+      </w:r>
+      <w:proofErr w:type="spellStart"/>
+      <w:r>
+        <w:rPr>
+          <w:sz w:val="22"/>
+          <w:szCs w:val="22"/>
+          <w:lang w:val="pt-PT"/>
+        </w:rPr>
+        <w:t>down</w:t>
+      </w:r>
+      <w:proofErr w:type="spellEnd"/>
+      <w:r>
+        <w:rPr>
+          <w:sz w:val="22"/>
+          <w:szCs w:val="22"/>
+          <w:lang w:val="pt-PT"/>
+        </w:rPr>
+        <w:t xml:space="preserve">', 'Move </w:t>
+      </w:r>
+      <w:proofErr w:type="spellStart"/>
+      <w:r>
+        <w:rPr>
+          <w:sz w:val="22"/>
+          <w:szCs w:val="22"/>
+          <w:lang w:val="pt-PT"/>
+        </w:rPr>
+        <w:t>left</w:t>
+      </w:r>
+      <w:proofErr w:type="spellEnd"/>
+      <w:r>
+        <w:rPr>
+          <w:sz w:val="22"/>
+          <w:szCs w:val="22"/>
+          <w:lang w:val="pt-PT"/>
+        </w:rPr>
+        <w:t>', '</w:t>
+      </w:r>
+      <w:proofErr w:type="spellStart"/>
+      <w:r>
+        <w:rPr>
+          <w:sz w:val="22"/>
+          <w:szCs w:val="22"/>
+          <w:lang w:val="pt-PT"/>
+        </w:rPr>
+        <w:t>Push</w:t>
+      </w:r>
+      <w:proofErr w:type="spellEnd"/>
+      <w:r>
+        <w:rPr>
+          <w:sz w:val="22"/>
+          <w:szCs w:val="22"/>
+          <w:lang w:val="pt-PT"/>
+        </w:rPr>
+        <w:t xml:space="preserve"> </w:t>
+      </w:r>
+      <w:proofErr w:type="spellStart"/>
+      <w:r>
+        <w:rPr>
+          <w:sz w:val="22"/>
+          <w:szCs w:val="22"/>
+          <w:lang w:val="pt-PT"/>
+        </w:rPr>
+        <w:t>up</w:t>
+      </w:r>
+      <w:proofErr w:type="spellEnd"/>
+      <w:r>
+        <w:rPr>
+          <w:sz w:val="22"/>
+          <w:szCs w:val="22"/>
+          <w:lang w:val="pt-PT"/>
+        </w:rPr>
+        <w:t>']</w:t>
       </w:r>
     </w:p>
     <w:p>
@@ -2979,8 +3662,18 @@
           <w:szCs w:val="22"/>
           <w:lang w:val="pt-PT"/>
         </w:rPr>
-        <w:t>#o..#</w:t>
-      </w:r>
+        <w:t>#</w:t>
+      </w:r>
+      <w:proofErr w:type="gramStart"/>
+      <w:r>
+        <w:rPr>
+          <w:sz w:val="22"/>
+          <w:szCs w:val="22"/>
+          <w:lang w:val="pt-PT"/>
+        </w:rPr>
+        <w:t>o..#</w:t>
+      </w:r>
+      <w:proofErr w:type="gramEnd"/>
     </w:p>
     <w:p>
       <w:pPr>
@@ -3011,13 +3704,23 @@
           <w:lang w:val="pt-PT"/>
         </w:rPr>
       </w:pPr>
-      <w:r>
-        <w:rPr>
-          <w:sz w:val="22"/>
-          <w:szCs w:val="22"/>
-          <w:lang w:val="pt-PT"/>
-        </w:rPr>
-        <w:t>#..A#</w:t>
+      <w:proofErr w:type="gramStart"/>
+      <w:r>
+        <w:rPr>
+          <w:sz w:val="22"/>
+          <w:szCs w:val="22"/>
+          <w:lang w:val="pt-PT"/>
+        </w:rPr>
+        <w:t>#..</w:t>
+      </w:r>
+      <w:proofErr w:type="gramEnd"/>
+      <w:r>
+        <w:rPr>
+          <w:sz w:val="22"/>
+          <w:szCs w:val="22"/>
+          <w:lang w:val="pt-PT"/>
+        </w:rPr>
+        <w:t>A#</w:t>
       </w:r>
     </w:p>
     <w:p>
@@ -3055,8 +3758,18 @@
           <w:szCs w:val="22"/>
           <w:lang w:val="pt-PT"/>
         </w:rPr>
-        <w:t>Passo 1 - Move up</w:t>
-      </w:r>
+        <w:t xml:space="preserve">Passo 1 - Move </w:t>
+      </w:r>
+      <w:proofErr w:type="spellStart"/>
+      <w:r>
+        <w:rPr>
+          <w:sz w:val="22"/>
+          <w:szCs w:val="22"/>
+          <w:lang w:val="pt-PT"/>
+        </w:rPr>
+        <w:t>up</w:t>
+      </w:r>
+      <w:proofErr w:type="spellEnd"/>
     </w:p>
     <w:p>
       <w:pPr>
@@ -3089,8 +3802,17 @@
           <w:sz w:val="22"/>
           <w:szCs w:val="22"/>
         </w:rPr>
-        <w:t>#o..#</w:t>
-      </w:r>
+        <w:t>#</w:t>
+      </w:r>
+      <w:proofErr w:type="gramStart"/>
+      <w:r>
+        <w:rPr>
+          <w:sz w:val="22"/>
+          <w:szCs w:val="22"/>
+        </w:rPr>
+        <w:t>o..#</w:t>
+      </w:r>
+      <w:proofErr w:type="gramEnd"/>
     </w:p>
     <w:p>
       <w:pPr>
@@ -3101,12 +3823,21 @@
           <w:szCs w:val="22"/>
         </w:rPr>
       </w:pPr>
-      <w:r>
-        <w:rPr>
-          <w:sz w:val="22"/>
-          <w:szCs w:val="22"/>
-        </w:rPr>
-        <w:t>#.*A#</w:t>
+      <w:proofErr w:type="gramStart"/>
+      <w:r>
+        <w:rPr>
+          <w:sz w:val="22"/>
+          <w:szCs w:val="22"/>
+        </w:rPr>
+        <w:t>#.*</w:t>
+      </w:r>
+      <w:proofErr w:type="gramEnd"/>
+      <w:r>
+        <w:rPr>
+          <w:sz w:val="22"/>
+          <w:szCs w:val="22"/>
+        </w:rPr>
+        <w:t>A#</w:t>
       </w:r>
     </w:p>
     <w:p>
@@ -3140,6 +3871,7 @@
           <w:sz w:val="22"/>
           <w:szCs w:val="22"/>
         </w:rPr>
+        <w:lastRenderedPageBreak/>
         <w:t>#####</w:t>
       </w:r>
     </w:p>
@@ -3152,12 +3884,21 @@
           <w:szCs w:val="22"/>
         </w:rPr>
       </w:pPr>
-      <w:r>
-        <w:rPr>
-          <w:sz w:val="22"/>
-          <w:szCs w:val="22"/>
-        </w:rPr>
-        <w:t>Passo 2 - Push left</w:t>
+      <w:proofErr w:type="spellStart"/>
+      <w:r>
+        <w:rPr>
+          <w:sz w:val="22"/>
+          <w:szCs w:val="22"/>
+        </w:rPr>
+        <w:t>Passo</w:t>
+      </w:r>
+      <w:proofErr w:type="spellEnd"/>
+      <w:r>
+        <w:rPr>
+          <w:sz w:val="22"/>
+          <w:szCs w:val="22"/>
+        </w:rPr>
+        <w:t xml:space="preserve"> 2 - Push left</w:t>
       </w:r>
     </w:p>
     <w:p>
@@ -3191,9 +3932,17 @@
           <w:sz w:val="22"/>
           <w:szCs w:val="22"/>
         </w:rPr>
-        <w:lastRenderedPageBreak/>
-        <w:t>#o..#</w:t>
-      </w:r>
+        <w:t>#</w:t>
+      </w:r>
+      <w:proofErr w:type="gramStart"/>
+      <w:r>
+        <w:rPr>
+          <w:sz w:val="22"/>
+          <w:szCs w:val="22"/>
+        </w:rPr>
+        <w:t>o..#</w:t>
+      </w:r>
+      <w:proofErr w:type="gramEnd"/>
     </w:p>
     <w:p>
       <w:pPr>
@@ -3255,12 +4004,21 @@
           <w:szCs w:val="22"/>
         </w:rPr>
       </w:pPr>
-      <w:r>
-        <w:rPr>
-          <w:sz w:val="22"/>
-          <w:szCs w:val="22"/>
-        </w:rPr>
-        <w:t>Passo 3 - Move down</w:t>
+      <w:proofErr w:type="spellStart"/>
+      <w:r>
+        <w:rPr>
+          <w:sz w:val="22"/>
+          <w:szCs w:val="22"/>
+        </w:rPr>
+        <w:t>Passo</w:t>
+      </w:r>
+      <w:proofErr w:type="spellEnd"/>
+      <w:r>
+        <w:rPr>
+          <w:sz w:val="22"/>
+          <w:szCs w:val="22"/>
+        </w:rPr>
+        <w:t xml:space="preserve"> 3 - Move down</w:t>
       </w:r>
     </w:p>
     <w:p>
@@ -3294,8 +4052,17 @@
           <w:sz w:val="22"/>
           <w:szCs w:val="22"/>
         </w:rPr>
-        <w:t>#o..#</w:t>
-      </w:r>
+        <w:t>#</w:t>
+      </w:r>
+      <w:proofErr w:type="gramStart"/>
+      <w:r>
+        <w:rPr>
+          <w:sz w:val="22"/>
+          <w:szCs w:val="22"/>
+        </w:rPr>
+        <w:t>o..#</w:t>
+      </w:r>
+      <w:proofErr w:type="gramEnd"/>
     </w:p>
     <w:p>
       <w:pPr>
@@ -3323,12 +4090,21 @@
           <w:szCs w:val="22"/>
         </w:rPr>
       </w:pPr>
-      <w:r>
-        <w:rPr>
-          <w:sz w:val="22"/>
-          <w:szCs w:val="22"/>
-        </w:rPr>
-        <w:t>#.A.#</w:t>
+      <w:proofErr w:type="gramStart"/>
+      <w:r>
+        <w:rPr>
+          <w:sz w:val="22"/>
+          <w:szCs w:val="22"/>
+        </w:rPr>
+        <w:t>#.A.</w:t>
+      </w:r>
+      <w:proofErr w:type="gramEnd"/>
+      <w:r>
+        <w:rPr>
+          <w:sz w:val="22"/>
+          <w:szCs w:val="22"/>
+        </w:rPr>
+        <w:t>#</w:t>
       </w:r>
     </w:p>
     <w:p>
@@ -3357,12 +4133,21 @@
           <w:szCs w:val="22"/>
         </w:rPr>
       </w:pPr>
-      <w:r>
-        <w:rPr>
-          <w:sz w:val="22"/>
-          <w:szCs w:val="22"/>
-        </w:rPr>
-        <w:t>Passo 4 - Move left</w:t>
+      <w:proofErr w:type="spellStart"/>
+      <w:r>
+        <w:rPr>
+          <w:sz w:val="22"/>
+          <w:szCs w:val="22"/>
+        </w:rPr>
+        <w:t>Passo</w:t>
+      </w:r>
+      <w:proofErr w:type="spellEnd"/>
+      <w:r>
+        <w:rPr>
+          <w:sz w:val="22"/>
+          <w:szCs w:val="22"/>
+        </w:rPr>
+        <w:t xml:space="preserve"> 4 - Move left</w:t>
       </w:r>
     </w:p>
     <w:p>
@@ -3396,8 +4181,17 @@
           <w:sz w:val="22"/>
           <w:szCs w:val="22"/>
         </w:rPr>
-        <w:t>#o..#</w:t>
-      </w:r>
+        <w:t>#</w:t>
+      </w:r>
+      <w:proofErr w:type="gramStart"/>
+      <w:r>
+        <w:rPr>
+          <w:sz w:val="22"/>
+          <w:szCs w:val="22"/>
+        </w:rPr>
+        <w:t>o..#</w:t>
+      </w:r>
+      <w:proofErr w:type="gramEnd"/>
     </w:p>
     <w:p>
       <w:pPr>
@@ -3423,17 +4217,24 @@
         <w:rPr>
           <w:sz w:val="22"/>
           <w:szCs w:val="22"/>
-          <w:lang w:val="pt-PT"/>
         </w:rPr>
       </w:pPr>
       <w:r>
         <w:rPr>
           <w:sz w:val="22"/>
           <w:szCs w:val="22"/>
-          <w:lang w:val="pt-PT"/>
-        </w:rPr>
-        <w:t>#A..#</w:t>
-      </w:r>
+        </w:rPr>
+        <w:t>#</w:t>
+      </w:r>
+      <w:proofErr w:type="gramStart"/>
+      <w:r>
+        <w:rPr>
+          <w:sz w:val="22"/>
+          <w:szCs w:val="22"/>
+        </w:rPr>
+        <w:t>A..#</w:t>
+      </w:r>
+      <w:proofErr w:type="gramEnd"/>
     </w:p>
     <w:p>
       <w:pPr>
@@ -3442,14 +4243,12 @@
         <w:rPr>
           <w:sz w:val="22"/>
           <w:szCs w:val="22"/>
-          <w:lang w:val="pt-PT"/>
         </w:rPr>
       </w:pPr>
       <w:r>
         <w:rPr>
           <w:sz w:val="22"/>
           <w:szCs w:val="22"/>
-          <w:lang w:val="pt-PT"/>
         </w:rPr>
         <w:t>#####</w:t>
       </w:r>
@@ -3461,16 +4260,23 @@
         <w:rPr>
           <w:sz w:val="22"/>
           <w:szCs w:val="22"/>
-          <w:lang w:val="pt-PT"/>
         </w:rPr>
       </w:pPr>
-      <w:r>
-        <w:rPr>
-          <w:sz w:val="22"/>
-          <w:szCs w:val="22"/>
-          <w:lang w:val="pt-PT"/>
-        </w:rPr>
-        <w:t>Passo 5 - Push up</w:t>
+      <w:proofErr w:type="spellStart"/>
+      <w:r>
+        <w:rPr>
+          <w:sz w:val="22"/>
+          <w:szCs w:val="22"/>
+        </w:rPr>
+        <w:t>Passo</w:t>
+      </w:r>
+      <w:proofErr w:type="spellEnd"/>
+      <w:r>
+        <w:rPr>
+          <w:sz w:val="22"/>
+          <w:szCs w:val="22"/>
+        </w:rPr>
+        <w:t xml:space="preserve"> 5 - Push up</w:t>
       </w:r>
     </w:p>
     <w:p>
@@ -3480,14 +4286,12 @@
         <w:rPr>
           <w:sz w:val="22"/>
           <w:szCs w:val="22"/>
-          <w:lang w:val="pt-PT"/>
         </w:rPr>
       </w:pPr>
       <w:r>
         <w:rPr>
           <w:sz w:val="22"/>
           <w:szCs w:val="22"/>
-          <w:lang w:val="pt-PT"/>
         </w:rPr>
         <w:t>#####</w:t>
       </w:r>
@@ -3527,8 +4331,18 @@
           <w:szCs w:val="22"/>
           <w:lang w:val="pt-PT"/>
         </w:rPr>
-        <w:t>#A..#</w:t>
-      </w:r>
+        <w:t>#</w:t>
+      </w:r>
+      <w:proofErr w:type="gramStart"/>
+      <w:r>
+        <w:rPr>
+          <w:sz w:val="22"/>
+          <w:szCs w:val="22"/>
+          <w:lang w:val="pt-PT"/>
+        </w:rPr>
+        <w:t>A..#</w:t>
+      </w:r>
+      <w:proofErr w:type="gramEnd"/>
     </w:p>
     <w:p>
       <w:pPr>
@@ -3584,7 +4398,79 @@
           <w:szCs w:val="22"/>
           <w:lang w:val="pt-PT"/>
         </w:rPr>
-        <w:t>Exemplo de execução 2: Puzzle 2, Algoritmo Breadth First Search com verbose nível 1 (Estatísticas)</w:t>
+        <w:t xml:space="preserve">Exemplo de execução 2: Puzzle 2, Algoritmo </w:t>
+      </w:r>
+      <w:proofErr w:type="spellStart"/>
+      <w:r>
+        <w:rPr>
+          <w:sz w:val="22"/>
+          <w:szCs w:val="22"/>
+          <w:lang w:val="pt-PT"/>
+        </w:rPr>
+        <w:t>Breadth</w:t>
+      </w:r>
+      <w:proofErr w:type="spellEnd"/>
+      <w:r>
+        <w:rPr>
+          <w:sz w:val="22"/>
+          <w:szCs w:val="22"/>
+          <w:lang w:val="pt-PT"/>
+        </w:rPr>
+        <w:t xml:space="preserve"> </w:t>
+      </w:r>
+      <w:proofErr w:type="spellStart"/>
+      <w:r>
+        <w:rPr>
+          <w:sz w:val="22"/>
+          <w:szCs w:val="22"/>
+          <w:lang w:val="pt-PT"/>
+        </w:rPr>
+        <w:t>First</w:t>
+      </w:r>
+      <w:proofErr w:type="spellEnd"/>
+      <w:r>
+        <w:rPr>
+          <w:sz w:val="22"/>
+          <w:szCs w:val="22"/>
+          <w:lang w:val="pt-PT"/>
+        </w:rPr>
+        <w:t xml:space="preserve"> </w:t>
+      </w:r>
+      <w:proofErr w:type="spellStart"/>
+      <w:r>
+        <w:rPr>
+          <w:sz w:val="22"/>
+          <w:szCs w:val="22"/>
+          <w:lang w:val="pt-PT"/>
+        </w:rPr>
+        <w:t>Search</w:t>
+      </w:r>
+      <w:proofErr w:type="spellEnd"/>
+      <w:r>
+        <w:rPr>
+          <w:sz w:val="22"/>
+          <w:szCs w:val="22"/>
+          <w:lang w:val="pt-PT"/>
+        </w:rPr>
+        <w:t xml:space="preserve"> com </w:t>
+      </w:r>
+      <w:proofErr w:type="spellStart"/>
+      <w:r>
+        <w:rPr>
+          <w:sz w:val="22"/>
+          <w:szCs w:val="22"/>
+          <w:lang w:val="pt-PT"/>
+        </w:rPr>
+        <w:t>verbose</w:t>
+      </w:r>
+      <w:proofErr w:type="spellEnd"/>
+      <w:r>
+        <w:rPr>
+          <w:sz w:val="22"/>
+          <w:szCs w:val="22"/>
+          <w:lang w:val="pt-PT"/>
+        </w:rPr>
+        <w:t xml:space="preserve"> nível 1 (Estatísticas)</w:t>
       </w:r>
     </w:p>
     <w:p>
@@ -3594,14 +4480,12 @@
         <w:rPr>
           <w:sz w:val="22"/>
           <w:szCs w:val="22"/>
-          <w:lang w:val="pt-PT"/>
         </w:rPr>
       </w:pPr>
       <w:r>
         <w:rPr>
           <w:sz w:val="22"/>
           <w:szCs w:val="22"/>
-          <w:lang w:val="pt-PT"/>
         </w:rPr>
         <w:t>python3 main.py data/puzzle2.txt 2 -v 1</w:t>
       </w:r>
@@ -3635,14 +4519,70 @@
           <w:lang w:val="pt-PT"/>
         </w:rPr>
       </w:pPr>
-      <w:r>
-        <w:rPr>
-          <w:sz w:val="22"/>
-          <w:szCs w:val="22"/>
-          <w:lang w:val="pt-PT"/>
-        </w:rPr>
-        <w:t>Algorithm: Breadth First Search</w:t>
-      </w:r>
+      <w:proofErr w:type="spellStart"/>
+      <w:r>
+        <w:rPr>
+          <w:sz w:val="22"/>
+          <w:szCs w:val="22"/>
+          <w:lang w:val="pt-PT"/>
+        </w:rPr>
+        <w:t>Algorithm</w:t>
+      </w:r>
+      <w:proofErr w:type="spellEnd"/>
+      <w:r>
+        <w:rPr>
+          <w:sz w:val="22"/>
+          <w:szCs w:val="22"/>
+          <w:lang w:val="pt-PT"/>
+        </w:rPr>
+        <w:t xml:space="preserve">: </w:t>
+      </w:r>
+      <w:proofErr w:type="spellStart"/>
+      <w:r>
+        <w:rPr>
+          <w:sz w:val="22"/>
+          <w:szCs w:val="22"/>
+          <w:lang w:val="pt-PT"/>
+        </w:rPr>
+        <w:t>Breadth</w:t>
+      </w:r>
+      <w:proofErr w:type="spellEnd"/>
+      <w:r>
+        <w:rPr>
+          <w:sz w:val="22"/>
+          <w:szCs w:val="22"/>
+          <w:lang w:val="pt-PT"/>
+        </w:rPr>
+        <w:t xml:space="preserve"> </w:t>
+      </w:r>
+      <w:proofErr w:type="spellStart"/>
+      <w:r>
+        <w:rPr>
+          <w:sz w:val="22"/>
+          <w:szCs w:val="22"/>
+          <w:lang w:val="pt-PT"/>
+        </w:rPr>
+        <w:t>First</w:t>
+      </w:r>
+      <w:proofErr w:type="spellEnd"/>
+      <w:r>
+        <w:rPr>
+          <w:sz w:val="22"/>
+          <w:szCs w:val="22"/>
+          <w:lang w:val="pt-PT"/>
+        </w:rPr>
+        <w:t xml:space="preserve"> </w:t>
+      </w:r>
+      <w:proofErr w:type="spellStart"/>
+      <w:r>
+        <w:rPr>
+          <w:sz w:val="22"/>
+          <w:szCs w:val="22"/>
+          <w:lang w:val="pt-PT"/>
+        </w:rPr>
+        <w:t>Search</w:t>
+      </w:r>
+      <w:proofErr w:type="spellEnd"/>
     </w:p>
     <w:p>
       <w:pPr>
@@ -3660,7 +4600,25 @@
           <w:szCs w:val="22"/>
           <w:lang w:val="pt-PT"/>
         </w:rPr>
-        <w:t>Tempo de resolucao: 2.238205909729004s</w:t>
+        <w:t xml:space="preserve">Tempo de </w:t>
+      </w:r>
+      <w:proofErr w:type="spellStart"/>
+      <w:r>
+        <w:rPr>
+          <w:sz w:val="22"/>
+          <w:szCs w:val="22"/>
+          <w:lang w:val="pt-PT"/>
+        </w:rPr>
+        <w:t>resolucao</w:t>
+      </w:r>
+      <w:proofErr w:type="spellEnd"/>
+      <w:r>
+        <w:rPr>
+          <w:sz w:val="22"/>
+          <w:szCs w:val="22"/>
+          <w:lang w:val="pt-PT"/>
+        </w:rPr>
+        <w:t>: 2.238205909729004s</w:t>
       </w:r>
     </w:p>
     <w:p>
@@ -3673,13 +4631,41 @@
           <w:lang w:val="pt-PT"/>
         </w:rPr>
       </w:pPr>
-      <w:r>
-        <w:rPr>
-          <w:sz w:val="22"/>
-          <w:szCs w:val="22"/>
-          <w:lang w:val="pt-PT"/>
-        </w:rPr>
-        <w:t>Numero de passos da resolucao: 43</w:t>
+      <w:proofErr w:type="gramStart"/>
+      <w:r>
+        <w:rPr>
+          <w:sz w:val="22"/>
+          <w:szCs w:val="22"/>
+          <w:lang w:val="pt-PT"/>
+        </w:rPr>
+        <w:t>Numero</w:t>
+      </w:r>
+      <w:proofErr w:type="gramEnd"/>
+      <w:r>
+        <w:rPr>
+          <w:sz w:val="22"/>
+          <w:szCs w:val="22"/>
+          <w:lang w:val="pt-PT"/>
+        </w:rPr>
+        <w:t xml:space="preserve"> de passos da </w:t>
+      </w:r>
+      <w:proofErr w:type="spellStart"/>
+      <w:r>
+        <w:rPr>
+          <w:sz w:val="22"/>
+          <w:szCs w:val="22"/>
+          <w:lang w:val="pt-PT"/>
+        </w:rPr>
+        <w:t>resolucao</w:t>
+      </w:r>
+      <w:proofErr w:type="spellEnd"/>
+      <w:r>
+        <w:rPr>
+          <w:sz w:val="22"/>
+          <w:szCs w:val="22"/>
+          <w:lang w:val="pt-PT"/>
+        </w:rPr>
+        <w:t>: 43</w:t>
       </w:r>
     </w:p>
     <w:p>
@@ -3689,16 +4675,55 @@
         <w:rPr>
           <w:sz w:val="22"/>
           <w:szCs w:val="22"/>
-          <w:lang w:val="pt-PT"/>
         </w:rPr>
       </w:pPr>
-      <w:r>
-        <w:rPr>
-          <w:sz w:val="22"/>
-          <w:szCs w:val="22"/>
-          <w:lang w:val="pt-PT"/>
-        </w:rPr>
-        <w:t>Numero de nos visitados: 2103</w:t>
+      <w:proofErr w:type="spellStart"/>
+      <w:r>
+        <w:rPr>
+          <w:sz w:val="22"/>
+          <w:szCs w:val="22"/>
+        </w:rPr>
+        <w:t>Numero</w:t>
+      </w:r>
+      <w:proofErr w:type="spellEnd"/>
+      <w:r>
+        <w:rPr>
+          <w:sz w:val="22"/>
+          <w:szCs w:val="22"/>
+        </w:rPr>
+        <w:t xml:space="preserve"> de </w:t>
+      </w:r>
+      <w:proofErr w:type="spellStart"/>
+      <w:r>
+        <w:rPr>
+          <w:sz w:val="22"/>
+          <w:szCs w:val="22"/>
+        </w:rPr>
+        <w:t>nos</w:t>
+      </w:r>
+      <w:proofErr w:type="spellEnd"/>
+      <w:r>
+        <w:rPr>
+          <w:sz w:val="22"/>
+          <w:szCs w:val="22"/>
+        </w:rPr>
+        <w:t xml:space="preserve"> </w:t>
+      </w:r>
+      <w:proofErr w:type="spellStart"/>
+      <w:r>
+        <w:rPr>
+          <w:sz w:val="22"/>
+          <w:szCs w:val="22"/>
+        </w:rPr>
+        <w:t>visitados</w:t>
+      </w:r>
+      <w:proofErr w:type="spellEnd"/>
+      <w:r>
+        <w:rPr>
+          <w:sz w:val="22"/>
+          <w:szCs w:val="22"/>
+        </w:rPr>
+        <w:t>: 2103</w:t>
       </w:r>
     </w:p>
     <w:p>
@@ -3708,19 +4733,24 @@
         <w:rPr>
           <w:sz w:val="22"/>
           <w:szCs w:val="22"/>
-          <w:lang w:val="pt-PT"/>
         </w:rPr>
       </w:pPr>
-      <w:r>
-        <w:rPr>
-          <w:sz w:val="22"/>
-          <w:szCs w:val="22"/>
-          <w:lang w:val="pt-PT"/>
-        </w:rPr>
-        <w:t>Resolucao: ['Move left', 'Move left', 'Move down', 'Move down', 'Move right', 'Push up', 'Move left', 'Move up', 'Push right', 'Push right', 'Move up', 'Move right', 'Move right', 'Move down', 'Move down', 'Move left', 'Push up', 'Move left', 'Move up', 'Move up', 'Move left', 'Push down', 'Push down', 'Move left', 'Move down', 'Move down', 'Move right', 'Push up', 'Move left', 'Move up', 'Push right', 'Push right', 'Move up', 'Move up', 'Move right', 'Move right', 'Move down', 'Push left', 'Push down', 'Move left', 'Move left', 'Move up', 'Push right']</w:t>
-      </w:r>
-      <w:bookmarkStart w:id="0" w:name="_GoBack"/>
-      <w:bookmarkEnd w:id="0"/>
+      <w:proofErr w:type="spellStart"/>
+      <w:r>
+        <w:rPr>
+          <w:sz w:val="22"/>
+          <w:szCs w:val="22"/>
+        </w:rPr>
+        <w:t>Resolucao</w:t>
+      </w:r>
+      <w:proofErr w:type="spellEnd"/>
+      <w:r>
+        <w:rPr>
+          <w:sz w:val="22"/>
+          <w:szCs w:val="22"/>
+        </w:rPr>
+        <w:t>: ['Move left', 'Move left', 'Move down', 'Move down', 'Move right', 'Push up', 'Move left', 'Move up', 'Push right', 'Push right', 'Move up', 'Move right', 'Move right', 'Move down', 'Move down', 'Move left', 'Push up', 'Move left', 'Move up', 'Move up', 'Move left', 'Push down', 'Push down', 'Move left', 'Move down', 'Move down', 'Move right', 'Push up', 'Move left', 'Move up', 'Push right', 'Push right', 'Move up', 'Move up', 'Move right', 'Move right', 'Move down', 'Push left', 'Push down', 'Move left', 'Move left', 'Move up', 'Push right']</w:t>
+      </w:r>
     </w:p>
     <w:p>
       <w:pPr>
@@ -3729,7 +4759,6 @@
         <w:rPr>
           <w:sz w:val="22"/>
           <w:szCs w:val="22"/>
-          <w:lang w:val="pt-PT"/>
         </w:rPr>
       </w:pPr>
     </w:p>
@@ -3778,6 +4807,7 @@
           <w:szCs w:val="22"/>
           <w:lang w:val="pt-PT"/>
         </w:rPr>
+        <w:lastRenderedPageBreak/>
         <w:t>Espaço de Procura</w:t>
       </w:r>
     </w:p>
@@ -3821,7 +4851,25 @@
           <w:szCs w:val="22"/>
           <w:lang w:val="pt-PT"/>
         </w:rPr>
-        <w:t xml:space="preserve"> (Junghanns 2000), da seguinte forma:</w:t>
+        <w:t xml:space="preserve"> (</w:t>
+      </w:r>
+      <w:proofErr w:type="spellStart"/>
+      <w:r>
+        <w:rPr>
+          <w:sz w:val="22"/>
+          <w:szCs w:val="22"/>
+          <w:lang w:val="pt-PT"/>
+        </w:rPr>
+        <w:t>Junghanns</w:t>
+      </w:r>
+      <w:proofErr w:type="spellEnd"/>
+      <w:r>
+        <w:rPr>
+          <w:sz w:val="22"/>
+          <w:szCs w:val="22"/>
+          <w:lang w:val="pt-PT"/>
+        </w:rPr>
+        <w:t xml:space="preserve"> 2000), da seguinte forma:</w:t>
       </w:r>
     </w:p>
     <w:p>
@@ -4775,6 +5823,7 @@
         </w:rPr>
         <w:t xml:space="preserve">Em que o </w:t>
       </w:r>
+      <w:proofErr w:type="spellStart"/>
       <w:r>
         <w:rPr>
           <w:i/>
@@ -4782,7 +5831,37 @@
           <w:szCs w:val="22"/>
           <w:lang w:val="pt-PT"/>
         </w:rPr>
-        <w:t xml:space="preserve">upper bound </w:t>
+        <w:t>upper</w:t>
+      </w:r>
+      <w:proofErr w:type="spellEnd"/>
+      <w:r>
+        <w:rPr>
+          <w:i/>
+          <w:sz w:val="22"/>
+          <w:szCs w:val="22"/>
+          <w:lang w:val="pt-PT"/>
+        </w:rPr>
+        <w:t xml:space="preserve"> </w:t>
+      </w:r>
+      <w:proofErr w:type="spellStart"/>
+      <w:r>
+        <w:rPr>
+          <w:i/>
+          <w:sz w:val="22"/>
+          <w:szCs w:val="22"/>
+          <w:lang w:val="pt-PT"/>
+        </w:rPr>
+        <w:t>bound</w:t>
+      </w:r>
+      <w:proofErr w:type="spellEnd"/>
+      <w:r>
+        <w:rPr>
+          <w:i/>
+          <w:sz w:val="22"/>
+          <w:szCs w:val="22"/>
+          <w:lang w:val="pt-PT"/>
+        </w:rPr>
+        <w:t xml:space="preserve"> </w:t>
       </w:r>
       <w:r>
         <w:rPr>
@@ -5154,14 +6233,52 @@
                 <w:lang w:val="pt-PT"/>
               </w:rPr>
             </w:pPr>
-            <w:r>
-              <w:rPr>
-                <w:sz w:val="22"/>
-                <w:szCs w:val="22"/>
-                <w:lang w:val="pt-PT"/>
-              </w:rPr>
-              <w:t>Depth First Graph</w:t>
-            </w:r>
+            <w:proofErr w:type="spellStart"/>
+            <w:r>
+              <w:rPr>
+                <w:sz w:val="22"/>
+                <w:szCs w:val="22"/>
+                <w:lang w:val="pt-PT"/>
+              </w:rPr>
+              <w:t>Depth</w:t>
+            </w:r>
+            <w:proofErr w:type="spellEnd"/>
+            <w:r>
+              <w:rPr>
+                <w:sz w:val="22"/>
+                <w:szCs w:val="22"/>
+                <w:lang w:val="pt-PT"/>
+              </w:rPr>
+              <w:t xml:space="preserve"> </w:t>
+            </w:r>
+            <w:proofErr w:type="spellStart"/>
+            <w:r>
+              <w:rPr>
+                <w:sz w:val="22"/>
+                <w:szCs w:val="22"/>
+                <w:lang w:val="pt-PT"/>
+              </w:rPr>
+              <w:t>First</w:t>
+            </w:r>
+            <w:proofErr w:type="spellEnd"/>
+            <w:r>
+              <w:rPr>
+                <w:sz w:val="22"/>
+                <w:szCs w:val="22"/>
+                <w:lang w:val="pt-PT"/>
+              </w:rPr>
+              <w:t xml:space="preserve"> </w:t>
+            </w:r>
+            <w:proofErr w:type="spellStart"/>
+            <w:r>
+              <w:rPr>
+                <w:sz w:val="22"/>
+                <w:szCs w:val="22"/>
+                <w:lang w:val="pt-PT"/>
+              </w:rPr>
+              <w:t>Graph</w:t>
+            </w:r>
+            <w:proofErr w:type="spellEnd"/>
           </w:p>
         </w:tc>
         <w:tc>
@@ -5415,14 +6532,34 @@
                 <w:lang w:val="pt-PT"/>
               </w:rPr>
             </w:pPr>
-            <w:r>
-              <w:rPr>
-                <w:sz w:val="22"/>
-                <w:szCs w:val="22"/>
-                <w:lang w:val="pt-PT"/>
-              </w:rPr>
-              <w:t>Breadth First</w:t>
-            </w:r>
+            <w:proofErr w:type="spellStart"/>
+            <w:r>
+              <w:rPr>
+                <w:sz w:val="22"/>
+                <w:szCs w:val="22"/>
+                <w:lang w:val="pt-PT"/>
+              </w:rPr>
+              <w:t>Breadth</w:t>
+            </w:r>
+            <w:proofErr w:type="spellEnd"/>
+            <w:r>
+              <w:rPr>
+                <w:sz w:val="22"/>
+                <w:szCs w:val="22"/>
+                <w:lang w:val="pt-PT"/>
+              </w:rPr>
+              <w:t xml:space="preserve"> </w:t>
+            </w:r>
+            <w:proofErr w:type="spellStart"/>
+            <w:r>
+              <w:rPr>
+                <w:sz w:val="22"/>
+                <w:szCs w:val="22"/>
+                <w:lang w:val="pt-PT"/>
+              </w:rPr>
+              <w:t>First</w:t>
+            </w:r>
+            <w:proofErr w:type="spellEnd"/>
           </w:p>
         </w:tc>
         <w:tc>
@@ -5679,14 +6816,34 @@
                 <w:lang w:val="pt-PT"/>
               </w:rPr>
             </w:pPr>
-            <w:r>
-              <w:rPr>
-                <w:sz w:val="22"/>
-                <w:szCs w:val="22"/>
-                <w:lang w:val="pt-PT"/>
-              </w:rPr>
-              <w:t>Uniform Cost</w:t>
-            </w:r>
+            <w:proofErr w:type="spellStart"/>
+            <w:r>
+              <w:rPr>
+                <w:sz w:val="22"/>
+                <w:szCs w:val="22"/>
+                <w:lang w:val="pt-PT"/>
+              </w:rPr>
+              <w:t>Uniform</w:t>
+            </w:r>
+            <w:proofErr w:type="spellEnd"/>
+            <w:r>
+              <w:rPr>
+                <w:sz w:val="22"/>
+                <w:szCs w:val="22"/>
+                <w:lang w:val="pt-PT"/>
+              </w:rPr>
+              <w:t xml:space="preserve"> </w:t>
+            </w:r>
+            <w:proofErr w:type="spellStart"/>
+            <w:r>
+              <w:rPr>
+                <w:sz w:val="22"/>
+                <w:szCs w:val="22"/>
+                <w:lang w:val="pt-PT"/>
+              </w:rPr>
+              <w:t>Cost</w:t>
+            </w:r>
+            <w:proofErr w:type="spellEnd"/>
           </w:p>
         </w:tc>
         <w:tc>
@@ -10551,6 +11708,7 @@
                 <w:sz w:val="22"/>
                 <w:szCs w:val="22"/>
               </w:rPr>
+              <w:lastRenderedPageBreak/>
               <w:t>Greedy Best First Graph H2</w:t>
             </w:r>
           </w:p>
@@ -11046,7 +12204,6 @@
                 <w:sz w:val="22"/>
                 <w:szCs w:val="22"/>
               </w:rPr>
-              <w:lastRenderedPageBreak/>
               <w:t>Greedy Best First Graph H4</w:t>
             </w:r>
           </w:p>
@@ -12299,22 +13456,11 @@
         <w:t>Número de passos da solução</w:t>
       </w:r>
     </w:p>
-    <w:p>
-      <w:pPr>
-        <w:spacing w:line="276" w:lineRule="auto"/>
-        <w:ind w:left="720" w:firstLine="0"/>
-        <w:rPr>
-          <w:sz w:val="22"/>
-          <w:szCs w:val="22"/>
-          <w:lang w:val="pt-PT"/>
-        </w:rPr>
-      </w:pPr>
-    </w:p>
     <w:tbl>
       <w:tblPr>
         <w:tblStyle w:val="TabeladeGrelha6Colorida"/>
+        <w:tblpPr w:leftFromText="141" w:rightFromText="141" w:vertAnchor="text" w:horzAnchor="margin" w:tblpXSpec="center" w:tblpYSpec="center"/>
         <w:tblW w:w="12049" w:type="dxa"/>
-        <w:tblInd w:w="-1706" w:type="dxa"/>
         <w:tblLook w:val="04A0" w:firstRow="1" w:lastRow="0" w:firstColumn="1" w:lastColumn="0" w:noHBand="0" w:noVBand="1"/>
       </w:tblPr>
       <w:tblGrid>
@@ -12333,7 +13479,7 @@
         <w:trPr>
           <w:cnfStyle w:val="100000000000" w:firstRow="1" w:lastRow="0" w:firstColumn="0" w:lastColumn="0" w:oddVBand="0" w:evenVBand="0" w:oddHBand="0" w:evenHBand="0" w:firstRowFirstColumn="0" w:firstRowLastColumn="0" w:lastRowFirstColumn="0" w:lastRowLastColumn="0"/>
           <w:cantSplit/>
-          <w:trHeight w:val="1134"/>
+          <w:trHeight w:val="1103"/>
         </w:trPr>
         <w:tc>
           <w:tcPr>
@@ -12350,6 +13496,8 @@
                 <w:lang w:val="pt-PT"/>
               </w:rPr>
             </w:pPr>
+            <w:bookmarkStart w:id="0" w:name="_GoBack"/>
+            <w:bookmarkEnd w:id="0"/>
           </w:p>
         </w:tc>
         <w:tc>
@@ -12615,14 +13763,52 @@
                 <w:lang w:val="pt-PT"/>
               </w:rPr>
             </w:pPr>
-            <w:r>
-              <w:rPr>
-                <w:sz w:val="22"/>
-                <w:szCs w:val="22"/>
-                <w:lang w:val="pt-PT"/>
-              </w:rPr>
-              <w:t>Depth First Graph</w:t>
-            </w:r>
+            <w:proofErr w:type="spellStart"/>
+            <w:r>
+              <w:rPr>
+                <w:sz w:val="22"/>
+                <w:szCs w:val="22"/>
+                <w:lang w:val="pt-PT"/>
+              </w:rPr>
+              <w:t>Depth</w:t>
+            </w:r>
+            <w:proofErr w:type="spellEnd"/>
+            <w:r>
+              <w:rPr>
+                <w:sz w:val="22"/>
+                <w:szCs w:val="22"/>
+                <w:lang w:val="pt-PT"/>
+              </w:rPr>
+              <w:t xml:space="preserve"> </w:t>
+            </w:r>
+            <w:proofErr w:type="spellStart"/>
+            <w:r>
+              <w:rPr>
+                <w:sz w:val="22"/>
+                <w:szCs w:val="22"/>
+                <w:lang w:val="pt-PT"/>
+              </w:rPr>
+              <w:t>First</w:t>
+            </w:r>
+            <w:proofErr w:type="spellEnd"/>
+            <w:r>
+              <w:rPr>
+                <w:sz w:val="22"/>
+                <w:szCs w:val="22"/>
+                <w:lang w:val="pt-PT"/>
+              </w:rPr>
+              <w:t xml:space="preserve"> </w:t>
+            </w:r>
+            <w:proofErr w:type="spellStart"/>
+            <w:r>
+              <w:rPr>
+                <w:sz w:val="22"/>
+                <w:szCs w:val="22"/>
+                <w:lang w:val="pt-PT"/>
+              </w:rPr>
+              <w:t>Graph</w:t>
+            </w:r>
+            <w:proofErr w:type="spellEnd"/>
           </w:p>
         </w:tc>
         <w:tc>
@@ -12878,14 +14064,34 @@
                 <w:lang w:val="pt-PT"/>
               </w:rPr>
             </w:pPr>
-            <w:r>
-              <w:rPr>
-                <w:sz w:val="22"/>
-                <w:szCs w:val="22"/>
-                <w:lang w:val="pt-PT"/>
-              </w:rPr>
-              <w:t>Breadth First</w:t>
-            </w:r>
+            <w:proofErr w:type="spellStart"/>
+            <w:r>
+              <w:rPr>
+                <w:sz w:val="22"/>
+                <w:szCs w:val="22"/>
+                <w:lang w:val="pt-PT"/>
+              </w:rPr>
+              <w:t>Breadth</w:t>
+            </w:r>
+            <w:proofErr w:type="spellEnd"/>
+            <w:r>
+              <w:rPr>
+                <w:sz w:val="22"/>
+                <w:szCs w:val="22"/>
+                <w:lang w:val="pt-PT"/>
+              </w:rPr>
+              <w:t xml:space="preserve"> </w:t>
+            </w:r>
+            <w:proofErr w:type="spellStart"/>
+            <w:r>
+              <w:rPr>
+                <w:sz w:val="22"/>
+                <w:szCs w:val="22"/>
+                <w:lang w:val="pt-PT"/>
+              </w:rPr>
+              <w:t>First</w:t>
+            </w:r>
+            <w:proofErr w:type="spellEnd"/>
           </w:p>
         </w:tc>
         <w:tc>
@@ -13154,14 +14360,34 @@
                 <w:lang w:val="pt-PT"/>
               </w:rPr>
             </w:pPr>
-            <w:r>
-              <w:rPr>
-                <w:sz w:val="22"/>
-                <w:szCs w:val="22"/>
-                <w:lang w:val="pt-PT"/>
-              </w:rPr>
-              <w:t>Uniform Cost</w:t>
-            </w:r>
+            <w:proofErr w:type="spellStart"/>
+            <w:r>
+              <w:rPr>
+                <w:sz w:val="22"/>
+                <w:szCs w:val="22"/>
+                <w:lang w:val="pt-PT"/>
+              </w:rPr>
+              <w:t>Uniform</w:t>
+            </w:r>
+            <w:proofErr w:type="spellEnd"/>
+            <w:r>
+              <w:rPr>
+                <w:sz w:val="22"/>
+                <w:szCs w:val="22"/>
+                <w:lang w:val="pt-PT"/>
+              </w:rPr>
+              <w:t xml:space="preserve"> </w:t>
+            </w:r>
+            <w:proofErr w:type="spellStart"/>
+            <w:r>
+              <w:rPr>
+                <w:sz w:val="22"/>
+                <w:szCs w:val="22"/>
+                <w:lang w:val="pt-PT"/>
+              </w:rPr>
+              <w:t>Cost</w:t>
+            </w:r>
+            <w:proofErr w:type="spellEnd"/>
           </w:p>
         </w:tc>
         <w:tc>
@@ -19924,6 +21150,17 @@
         </w:tc>
       </w:tr>
     </w:tbl>
+    <w:p>
+      <w:pPr>
+        <w:spacing w:line="276" w:lineRule="auto"/>
+        <w:ind w:left="720" w:firstLine="0"/>
+        <w:rPr>
+          <w:sz w:val="22"/>
+          <w:szCs w:val="22"/>
+          <w:lang w:val="pt-PT"/>
+        </w:rPr>
+      </w:pPr>
+    </w:p>
     <w:p>
       <w:pPr>
         <w:spacing w:line="276" w:lineRule="auto"/>
@@ -19951,7 +21188,6 @@
           <w:szCs w:val="22"/>
           <w:lang w:val="pt-PT"/>
         </w:rPr>
-        <w:lastRenderedPageBreak/>
         <w:t>Análise de resultados</w:t>
       </w:r>
     </w:p>
@@ -19973,6 +21209,7 @@
         </w:rPr>
         <w:t xml:space="preserve">Em média, em termos de espaços visitados até chegar a uma solução e tempo de procura, qualquer dos algoritmos que usam as heurísticas estão em vantagem, que é de esperar devido à habilidade de ordenar a fronteira e puder expandir primeiro os estados que são mais vantajosos e não são estados “mortos”, onde pode haver um </w:t>
       </w:r>
+      <w:proofErr w:type="spellStart"/>
       <w:r>
         <w:rPr>
           <w:i/>
@@ -19982,6 +21219,7 @@
         </w:rPr>
         <w:t>deadlock</w:t>
       </w:r>
+      <w:proofErr w:type="spellEnd"/>
       <w:r>
         <w:rPr>
           <w:sz w:val="22"/>
@@ -20007,7 +21245,43 @@
           <w:szCs w:val="22"/>
           <w:lang w:val="pt-PT"/>
         </w:rPr>
-        <w:t>Em média, o algoritmo uniform cost é o que precisa de visitar mais estados de modo a encontrar uma solução.</w:t>
+        <w:t xml:space="preserve">Em média, o algoritmo </w:t>
+      </w:r>
+      <w:proofErr w:type="spellStart"/>
+      <w:r>
+        <w:rPr>
+          <w:sz w:val="22"/>
+          <w:szCs w:val="22"/>
+          <w:lang w:val="pt-PT"/>
+        </w:rPr>
+        <w:t>uniform</w:t>
+      </w:r>
+      <w:proofErr w:type="spellEnd"/>
+      <w:r>
+        <w:rPr>
+          <w:sz w:val="22"/>
+          <w:szCs w:val="22"/>
+          <w:lang w:val="pt-PT"/>
+        </w:rPr>
+        <w:t xml:space="preserve"> </w:t>
+      </w:r>
+      <w:proofErr w:type="spellStart"/>
+      <w:r>
+        <w:rPr>
+          <w:sz w:val="22"/>
+          <w:szCs w:val="22"/>
+          <w:lang w:val="pt-PT"/>
+        </w:rPr>
+        <w:t>cost</w:t>
+      </w:r>
+      <w:proofErr w:type="spellEnd"/>
+      <w:r>
+        <w:rPr>
+          <w:sz w:val="22"/>
+          <w:szCs w:val="22"/>
+          <w:lang w:val="pt-PT"/>
+        </w:rPr>
+        <w:t xml:space="preserve"> é o que precisa de visitar mais estados de modo a encontrar uma solução.</w:t>
       </w:r>
     </w:p>
     <w:p>
@@ -20045,7 +21319,25 @@
           <w:szCs w:val="22"/>
           <w:lang w:val="pt-PT"/>
         </w:rPr>
-        <w:t xml:space="preserve"> algoritmo que demoram menos tempo é o greedy, pois </w:t>
+        <w:t xml:space="preserve"> algoritmo que demoram menos tempo é o </w:t>
+      </w:r>
+      <w:proofErr w:type="spellStart"/>
+      <w:r>
+        <w:rPr>
+          <w:sz w:val="22"/>
+          <w:szCs w:val="22"/>
+          <w:lang w:val="pt-PT"/>
+        </w:rPr>
+        <w:t>greedy</w:t>
+      </w:r>
+      <w:proofErr w:type="spellEnd"/>
+      <w:r>
+        <w:rPr>
+          <w:sz w:val="22"/>
+          <w:szCs w:val="22"/>
+          <w:lang w:val="pt-PT"/>
+        </w:rPr>
+        <w:t xml:space="preserve">, pois </w:t>
       </w:r>
       <w:r>
         <w:rPr>
@@ -20083,7 +21375,79 @@
           <w:szCs w:val="22"/>
           <w:lang w:val="pt-PT"/>
         </w:rPr>
-        <w:t>Para além da esperada vantagem do algoritmo greedy, iterative deepening search com a star em certos puzzles desceu os estados visitados.</w:t>
+        <w:t xml:space="preserve">Para além da esperada vantagem do algoritmo </w:t>
+      </w:r>
+      <w:proofErr w:type="spellStart"/>
+      <w:r>
+        <w:rPr>
+          <w:sz w:val="22"/>
+          <w:szCs w:val="22"/>
+          <w:lang w:val="pt-PT"/>
+        </w:rPr>
+        <w:t>greedy</w:t>
+      </w:r>
+      <w:proofErr w:type="spellEnd"/>
+      <w:r>
+        <w:rPr>
+          <w:sz w:val="22"/>
+          <w:szCs w:val="22"/>
+          <w:lang w:val="pt-PT"/>
+        </w:rPr>
+        <w:t xml:space="preserve">, </w:t>
+      </w:r>
+      <w:proofErr w:type="spellStart"/>
+      <w:r>
+        <w:rPr>
+          <w:sz w:val="22"/>
+          <w:szCs w:val="22"/>
+          <w:lang w:val="pt-PT"/>
+        </w:rPr>
+        <w:t>iterative</w:t>
+      </w:r>
+      <w:proofErr w:type="spellEnd"/>
+      <w:r>
+        <w:rPr>
+          <w:sz w:val="22"/>
+          <w:szCs w:val="22"/>
+          <w:lang w:val="pt-PT"/>
+        </w:rPr>
+        <w:t xml:space="preserve"> </w:t>
+      </w:r>
+      <w:proofErr w:type="spellStart"/>
+      <w:r>
+        <w:rPr>
+          <w:sz w:val="22"/>
+          <w:szCs w:val="22"/>
+          <w:lang w:val="pt-PT"/>
+        </w:rPr>
+        <w:t>deepening</w:t>
+      </w:r>
+      <w:proofErr w:type="spellEnd"/>
+      <w:r>
+        <w:rPr>
+          <w:sz w:val="22"/>
+          <w:szCs w:val="22"/>
+          <w:lang w:val="pt-PT"/>
+        </w:rPr>
+        <w:t xml:space="preserve"> </w:t>
+      </w:r>
+      <w:proofErr w:type="spellStart"/>
+      <w:r>
+        <w:rPr>
+          <w:sz w:val="22"/>
+          <w:szCs w:val="22"/>
+          <w:lang w:val="pt-PT"/>
+        </w:rPr>
+        <w:t>search</w:t>
+      </w:r>
+      <w:proofErr w:type="spellEnd"/>
+      <w:r>
+        <w:rPr>
+          <w:sz w:val="22"/>
+          <w:szCs w:val="22"/>
+          <w:lang w:val="pt-PT"/>
+        </w:rPr>
+        <w:t xml:space="preserve"> com a star em certos puzzles desceu os estados visitados.</w:t>
       </w:r>
     </w:p>
     <w:p>
@@ -20113,7 +21477,25 @@
           <w:szCs w:val="22"/>
           <w:lang w:val="pt-PT"/>
         </w:rPr>
-        <w:t>Em termos de heurísticas, as heurísticas baseadas em distância euclidiana demoram mais tempo a encontrar a solução do que as heurísticas baseadas em distância manhattan.</w:t>
+        <w:t xml:space="preserve">Em termos de heurísticas, as heurísticas baseadas em distância euclidiana demoram mais tempo a encontrar a solução do que as heurísticas baseadas em distância </w:t>
+      </w:r>
+      <w:proofErr w:type="spellStart"/>
+      <w:r>
+        <w:rPr>
+          <w:sz w:val="22"/>
+          <w:szCs w:val="22"/>
+          <w:lang w:val="pt-PT"/>
+        </w:rPr>
+        <w:t>manhattan</w:t>
+      </w:r>
+      <w:proofErr w:type="spellEnd"/>
+      <w:r>
+        <w:rPr>
+          <w:sz w:val="22"/>
+          <w:szCs w:val="22"/>
+          <w:lang w:val="pt-PT"/>
+        </w:rPr>
+        <w:t>.</w:t>
       </w:r>
     </w:p>
     <w:p>
@@ -20143,7 +21525,41 @@
           <w:szCs w:val="22"/>
           <w:lang w:val="pt-PT"/>
         </w:rPr>
-        <w:t>Para o tamanho da solução, não existe grande diferença nos puzzles onde a solução foi encontrada de entre os vários algoritmos, embora o algoritmo greedy foi consideravelmente pior em termos de tamanho de solução média devido ao facto de tomar decisões que podem não ser as mais eficientes mas em “</w:t>
+        <w:t xml:space="preserve">Para o tamanho da solução, não existe grande diferença nos puzzles onde a solução foi encontrada de entre os vários algoritmos, embora o algoritmo </w:t>
+      </w:r>
+      <w:proofErr w:type="spellStart"/>
+      <w:r>
+        <w:rPr>
+          <w:sz w:val="22"/>
+          <w:szCs w:val="22"/>
+          <w:lang w:val="pt-PT"/>
+        </w:rPr>
+        <w:t>greedy</w:t>
+      </w:r>
+      <w:proofErr w:type="spellEnd"/>
+      <w:r>
+        <w:rPr>
+          <w:sz w:val="22"/>
+          <w:szCs w:val="22"/>
+          <w:lang w:val="pt-PT"/>
+        </w:rPr>
+        <w:t xml:space="preserve"> foi consideravelmente pior em termos de tamanho de solução média devido ao facto de tomar decisões que podem não ser as mais </w:t>
+      </w:r>
+      <w:r>
+        <w:rPr>
+          <w:sz w:val="22"/>
+          <w:szCs w:val="22"/>
+          <w:lang w:val="pt-PT"/>
+        </w:rPr>
+        <w:t>eficientes,</w:t>
+      </w:r>
+      <w:r>
+        <w:rPr>
+          <w:sz w:val="22"/>
+          <w:szCs w:val="22"/>
+          <w:lang w:val="pt-PT"/>
+        </w:rPr>
+        <w:t xml:space="preserve"> mas em “</w:t>
       </w:r>
       <w:r>
         <w:rPr>
@@ -20152,8 +21568,19 @@
           <w:szCs w:val="22"/>
           <w:lang w:val="pt-PT"/>
         </w:rPr>
-        <w:t>short term</w:t>
-      </w:r>
+        <w:t xml:space="preserve">short </w:t>
+      </w:r>
+      <w:proofErr w:type="spellStart"/>
+      <w:r>
+        <w:rPr>
+          <w:i/>
+          <w:sz w:val="22"/>
+          <w:szCs w:val="22"/>
+          <w:lang w:val="pt-PT"/>
+        </w:rPr>
+        <w:t>term</w:t>
+      </w:r>
+      <w:proofErr w:type="spellEnd"/>
       <w:r>
         <w:rPr>
           <w:sz w:val="22"/>
@@ -20271,8 +21698,25 @@
           <w:szCs w:val="22"/>
           <w:lang w:val="pt-PT"/>
         </w:rPr>
-        <w:t xml:space="preserve"> e com um fator de ramificação grande torna o tipo de heurísticas usada não eficazes em resolver um puzzle com um espaço de estados tão grande. Seria necessário uma melhor verificação de </w:t>
-      </w:r>
+        <w:t xml:space="preserve"> e com um fator de ramificação grande torna o tipo de heurísticas usada não eficazes em resolver um puzzle com um espaço de estados tão grande. Seria </w:t>
+      </w:r>
+      <w:r>
+        <w:rPr>
+          <w:sz w:val="22"/>
+          <w:szCs w:val="22"/>
+          <w:lang w:val="pt-PT"/>
+        </w:rPr>
+        <w:t>necessária uma melhor verificação</w:t>
+      </w:r>
+      <w:r>
+        <w:rPr>
+          <w:sz w:val="22"/>
+          <w:szCs w:val="22"/>
+          <w:lang w:val="pt-PT"/>
+        </w:rPr>
+        <w:t xml:space="preserve"> de </w:t>
+      </w:r>
+      <w:proofErr w:type="spellStart"/>
       <w:r>
         <w:rPr>
           <w:i/>
@@ -20282,6 +21726,7 @@
         </w:rPr>
         <w:t>deadlock</w:t>
       </w:r>
+      <w:proofErr w:type="spellEnd"/>
       <w:r>
         <w:rPr>
           <w:sz w:val="22"/>
@@ -20290,10 +21735,127 @@
         </w:rPr>
         <w:t xml:space="preserve"> e uma melhor avaliação da distância a um estado final no geral, pelo que mesmo após deixar o algoritmo correr com a melhor heurística feita durante horas, o resultado não foi encontrado.</w:t>
       </w:r>
-      <w:r>
-        <w:rPr>
-          <w:sz w:val="22"/>
-          <w:szCs w:val="22"/>
+    </w:p>
+    <w:p>
+      <w:pPr>
+        <w:spacing w:line="276" w:lineRule="auto"/>
+        <w:rPr>
+          <w:sz w:val="22"/>
+          <w:szCs w:val="22"/>
+          <w:lang w:val="pt-PT"/>
+        </w:rPr>
+      </w:pPr>
+    </w:p>
+    <w:p>
+      <w:pPr>
+        <w:pStyle w:val="Ttulo"/>
+      </w:pPr>
+      <w:r>
+        <w:t>Referências</w:t>
+      </w:r>
+    </w:p>
+    <w:p>
+      <w:pPr>
+        <w:widowControl/>
+        <w:tabs>
+          <w:tab w:val="clear" w:pos="10800"/>
+        </w:tabs>
+        <w:spacing w:line="240" w:lineRule="auto"/>
+        <w:ind w:left="720" w:firstLine="0"/>
+        <w:rPr>
+          <w:rFonts w:ascii="Times New Roman" w:hAnsi="Times New Roman"/>
+          <w:snapToGrid/>
+          <w:sz w:val="22"/>
+          <w:szCs w:val="22"/>
+          <w:lang w:val="pt-PT" w:eastAsia="pt-PT"/>
+        </w:rPr>
+      </w:pPr>
+      <w:r>
+        <w:rPr>
+          <w:rFonts w:ascii="Times New Roman" w:hAnsi="Times New Roman"/>
+          <w:snapToGrid/>
+          <w:sz w:val="22"/>
+          <w:szCs w:val="22"/>
+          <w:lang w:eastAsia="pt-PT"/>
+        </w:rPr>
+        <w:t xml:space="preserve">JUNGHANNS, Andreas; SCHAEFFER, Jonathan. </w:t>
+      </w:r>
+      <w:r>
+        <w:rPr>
+          <w:rFonts w:ascii="Times New Roman" w:hAnsi="Times New Roman"/>
+          <w:i/>
+          <w:iCs/>
+          <w:snapToGrid/>
+          <w:sz w:val="22"/>
+          <w:szCs w:val="22"/>
+          <w:lang w:eastAsia="pt-PT"/>
+        </w:rPr>
+        <w:t>Pushing the limits: new developments in single-agent search</w:t>
+      </w:r>
+      <w:r>
+        <w:rPr>
+          <w:rFonts w:ascii="Times New Roman" w:hAnsi="Times New Roman"/>
+          <w:snapToGrid/>
+          <w:sz w:val="22"/>
+          <w:szCs w:val="22"/>
+          <w:lang w:eastAsia="pt-PT"/>
+        </w:rPr>
+        <w:t xml:space="preserve">. </w:t>
+      </w:r>
+      <w:proofErr w:type="spellStart"/>
+      <w:r>
+        <w:rPr>
+          <w:rFonts w:ascii="Times New Roman" w:hAnsi="Times New Roman"/>
+          <w:snapToGrid/>
+          <w:sz w:val="22"/>
+          <w:szCs w:val="22"/>
+          <w:lang w:val="pt-PT" w:eastAsia="pt-PT"/>
+        </w:rPr>
+        <w:t>University</w:t>
+      </w:r>
+      <w:proofErr w:type="spellEnd"/>
+      <w:r>
+        <w:rPr>
+          <w:rFonts w:ascii="Times New Roman" w:hAnsi="Times New Roman"/>
+          <w:snapToGrid/>
+          <w:sz w:val="22"/>
+          <w:szCs w:val="22"/>
+          <w:lang w:val="pt-PT" w:eastAsia="pt-PT"/>
+        </w:rPr>
+        <w:t xml:space="preserve"> </w:t>
+      </w:r>
+      <w:proofErr w:type="spellStart"/>
+      <w:r>
+        <w:rPr>
+          <w:rFonts w:ascii="Times New Roman" w:hAnsi="Times New Roman"/>
+          <w:snapToGrid/>
+          <w:sz w:val="22"/>
+          <w:szCs w:val="22"/>
+          <w:lang w:val="pt-PT" w:eastAsia="pt-PT"/>
+        </w:rPr>
+        <w:t>of</w:t>
+      </w:r>
+      <w:proofErr w:type="spellEnd"/>
+      <w:r>
+        <w:rPr>
+          <w:rFonts w:ascii="Times New Roman" w:hAnsi="Times New Roman"/>
+          <w:snapToGrid/>
+          <w:sz w:val="22"/>
+          <w:szCs w:val="22"/>
+          <w:lang w:val="pt-PT" w:eastAsia="pt-PT"/>
+        </w:rPr>
+        <w:t xml:space="preserve"> Alberta, 2000.</w:t>
+      </w:r>
+    </w:p>
+    <w:p>
+      <w:pPr>
+        <w:pStyle w:val="Ttulo"/>
+        <w:rPr>
+          <w:lang w:val="pt-PT"/>
+        </w:rPr>
+      </w:pPr>
+      <w:r>
+        <w:rPr>
           <w:lang w:val="pt-PT"/>
         </w:rPr>
         <w:tab/>
@@ -23746,6 +25308,7 @@
     <w:rsid w:val="001B6854"/>
     <w:rsid w:val="00332B74"/>
     <w:rsid w:val="003602B1"/>
+    <w:rsid w:val="00461504"/>
     <w:rsid w:val="00746904"/>
     <w:rsid w:val="007A7343"/>
     <w:rsid w:val="00825432"/>
@@ -24219,7 +25782,7 @@
     <w:basedOn w:val="Tipodeletrapredefinidodopargrafo"/>
     <w:uiPriority w:val="99"/>
     <w:semiHidden/>
-    <w:rsid w:val="0096035A"/>
+    <w:rsid w:val="00461504"/>
     <w:rPr>
       <w:color w:val="808080"/>
     </w:rPr>
@@ -24579,6 +26142,132 @@
 </file>
 
 <file path=customXml/item3.xml><?xml version="1.0" encoding="utf-8"?>
+<p:properties xmlns:p="http://schemas.microsoft.com/office/2006/metadata/properties" xmlns:xsi="http://www.w3.org/2001/XMLSchema-instance" xmlns:pc="http://schemas.microsoft.com/office/infopath/2007/PartnerControls">
+  <documentManagement>
+    <APDescription xmlns="8289c1ac-6532-4c62-99f0-6d047703163c" xsi:nil="true"/>
+    <AssetExpire xmlns="8289c1ac-6532-4c62-99f0-6d047703163c">2035-01-01T08:00:00+00:00</AssetExpire>
+    <CampaignTagsTaxHTField0 xmlns="8289c1ac-6532-4c62-99f0-6d047703163c">
+      <Terms xmlns="http://schemas.microsoft.com/office/infopath/2007/PartnerControls"/>
+    </CampaignTagsTaxHTField0>
+    <IntlLangReviewDate xmlns="8289c1ac-6532-4c62-99f0-6d047703163c" xsi:nil="true"/>
+    <TPFriendlyName xmlns="8289c1ac-6532-4c62-99f0-6d047703163c" xsi:nil="true"/>
+    <IntlLangReview xmlns="8289c1ac-6532-4c62-99f0-6d047703163c">false</IntlLangReview>
+    <LocLastLocAttemptVersionLookup xmlns="8289c1ac-6532-4c62-99f0-6d047703163c">758016</LocLastLocAttemptVersionLookup>
+    <PolicheckWords xmlns="8289c1ac-6532-4c62-99f0-6d047703163c" xsi:nil="true"/>
+    <SubmitterId xmlns="8289c1ac-6532-4c62-99f0-6d047703163c" xsi:nil="true"/>
+    <AcquiredFrom xmlns="8289c1ac-6532-4c62-99f0-6d047703163c">Internal MS</AcquiredFrom>
+    <EditorialStatus xmlns="8289c1ac-6532-4c62-99f0-6d047703163c" xsi:nil="true"/>
+    <Markets xmlns="8289c1ac-6532-4c62-99f0-6d047703163c"/>
+    <OriginAsset xmlns="8289c1ac-6532-4c62-99f0-6d047703163c" xsi:nil="true"/>
+    <AssetStart xmlns="8289c1ac-6532-4c62-99f0-6d047703163c">2012-01-06T18:26:00+00:00</AssetStart>
+    <FriendlyTitle xmlns="8289c1ac-6532-4c62-99f0-6d047703163c" xsi:nil="true"/>
+    <MarketSpecific xmlns="8289c1ac-6532-4c62-99f0-6d047703163c">false</MarketSpecific>
+    <TPNamespace xmlns="8289c1ac-6532-4c62-99f0-6d047703163c" xsi:nil="true"/>
+    <PublishStatusLookup xmlns="8289c1ac-6532-4c62-99f0-6d047703163c">
+      <Value>328972</Value>
+      <Value>328974</Value>
+    </PublishStatusLookup>
+    <APAuthor xmlns="8289c1ac-6532-4c62-99f0-6d047703163c">
+      <UserInfo>
+        <DisplayName>REDMOND\v-gakel</DisplayName>
+        <AccountId>2721</AccountId>
+        <AccountType/>
+      </UserInfo>
+    </APAuthor>
+    <TPCommandLine xmlns="8289c1ac-6532-4c62-99f0-6d047703163c" xsi:nil="true"/>
+    <IntlLangReviewer xmlns="8289c1ac-6532-4c62-99f0-6d047703163c" xsi:nil="true"/>
+    <OpenTemplate xmlns="8289c1ac-6532-4c62-99f0-6d047703163c">true</OpenTemplate>
+    <CSXSubmissionDate xmlns="8289c1ac-6532-4c62-99f0-6d047703163c" xsi:nil="true"/>
+    <TaxCatchAll xmlns="8289c1ac-6532-4c62-99f0-6d047703163c"/>
+    <Manager xmlns="8289c1ac-6532-4c62-99f0-6d047703163c" xsi:nil="true"/>
+    <NumericId xmlns="8289c1ac-6532-4c62-99f0-6d047703163c" xsi:nil="true"/>
+    <ParentAssetId xmlns="8289c1ac-6532-4c62-99f0-6d047703163c" xsi:nil="true"/>
+    <OriginalSourceMarket xmlns="8289c1ac-6532-4c62-99f0-6d047703163c">english</OriginalSourceMarket>
+    <ApprovalStatus xmlns="8289c1ac-6532-4c62-99f0-6d047703163c">InProgress</ApprovalStatus>
+    <TPComponent xmlns="8289c1ac-6532-4c62-99f0-6d047703163c" xsi:nil="true"/>
+    <EditorialTags xmlns="8289c1ac-6532-4c62-99f0-6d047703163c" xsi:nil="true"/>
+    <TPExecutable xmlns="8289c1ac-6532-4c62-99f0-6d047703163c" xsi:nil="true"/>
+    <TPLaunchHelpLink xmlns="8289c1ac-6532-4c62-99f0-6d047703163c" xsi:nil="true"/>
+    <LocComments xmlns="8289c1ac-6532-4c62-99f0-6d047703163c" xsi:nil="true"/>
+    <LocRecommendedHandoff xmlns="8289c1ac-6532-4c62-99f0-6d047703163c" xsi:nil="true"/>
+    <SourceTitle xmlns="8289c1ac-6532-4c62-99f0-6d047703163c">Outline for school report</SourceTitle>
+    <CSXUpdate xmlns="8289c1ac-6532-4c62-99f0-6d047703163c">false</CSXUpdate>
+    <IntlLocPriority xmlns="8289c1ac-6532-4c62-99f0-6d047703163c" xsi:nil="true"/>
+    <UAProjectedTotalWords xmlns="8289c1ac-6532-4c62-99f0-6d047703163c" xsi:nil="true"/>
+    <AssetType xmlns="8289c1ac-6532-4c62-99f0-6d047703163c">TP</AssetType>
+    <MachineTranslated xmlns="8289c1ac-6532-4c62-99f0-6d047703163c">false</MachineTranslated>
+    <OutputCachingOn xmlns="8289c1ac-6532-4c62-99f0-6d047703163c">false</OutputCachingOn>
+    <TemplateStatus xmlns="8289c1ac-6532-4c62-99f0-6d047703163c">Complete</TemplateStatus>
+    <IsSearchable xmlns="8289c1ac-6532-4c62-99f0-6d047703163c">true</IsSearchable>
+    <ContentItem xmlns="8289c1ac-6532-4c62-99f0-6d047703163c" xsi:nil="true"/>
+    <HandoffToMSDN xmlns="8289c1ac-6532-4c62-99f0-6d047703163c" xsi:nil="true"/>
+    <ShowIn xmlns="8289c1ac-6532-4c62-99f0-6d047703163c">Show everywhere</ShowIn>
+    <ThumbnailAssetId xmlns="8289c1ac-6532-4c62-99f0-6d047703163c" xsi:nil="true"/>
+    <UALocComments xmlns="8289c1ac-6532-4c62-99f0-6d047703163c">2007 Template UpLeveling Do Not HandOff</UALocComments>
+    <UALocRecommendation xmlns="8289c1ac-6532-4c62-99f0-6d047703163c">Localize</UALocRecommendation>
+    <LastModifiedDateTime xmlns="8289c1ac-6532-4c62-99f0-6d047703163c" xsi:nil="true"/>
+    <LegacyData xmlns="8289c1ac-6532-4c62-99f0-6d047703163c" xsi:nil="true"/>
+    <LocManualTestRequired xmlns="8289c1ac-6532-4c62-99f0-6d047703163c">false</LocManualTestRequired>
+    <ClipArtFilename xmlns="8289c1ac-6532-4c62-99f0-6d047703163c" xsi:nil="true"/>
+    <TPApplication xmlns="8289c1ac-6532-4c62-99f0-6d047703163c" xsi:nil="true"/>
+    <CSXHash xmlns="8289c1ac-6532-4c62-99f0-6d047703163c" xsi:nil="true"/>
+    <DirectSourceMarket xmlns="8289c1ac-6532-4c62-99f0-6d047703163c">english</DirectSourceMarket>
+    <PrimaryImageGen xmlns="8289c1ac-6532-4c62-99f0-6d047703163c">true</PrimaryImageGen>
+    <PlannedPubDate xmlns="8289c1ac-6532-4c62-99f0-6d047703163c" xsi:nil="true"/>
+    <CSXSubmissionMarket xmlns="8289c1ac-6532-4c62-99f0-6d047703163c" xsi:nil="true"/>
+    <Downloads xmlns="8289c1ac-6532-4c62-99f0-6d047703163c">0</Downloads>
+    <ArtSampleDocs xmlns="8289c1ac-6532-4c62-99f0-6d047703163c" xsi:nil="true"/>
+    <TrustLevel xmlns="8289c1ac-6532-4c62-99f0-6d047703163c">1 Microsoft Managed Content</TrustLevel>
+    <BlockPublish xmlns="8289c1ac-6532-4c62-99f0-6d047703163c">false</BlockPublish>
+    <TPLaunchHelpLinkType xmlns="8289c1ac-6532-4c62-99f0-6d047703163c">Template</TPLaunchHelpLinkType>
+    <LocalizationTagsTaxHTField0 xmlns="8289c1ac-6532-4c62-99f0-6d047703163c">
+      <Terms xmlns="http://schemas.microsoft.com/office/infopath/2007/PartnerControls"/>
+    </LocalizationTagsTaxHTField0>
+    <BusinessGroup xmlns="8289c1ac-6532-4c62-99f0-6d047703163c" xsi:nil="true"/>
+    <Providers xmlns="8289c1ac-6532-4c62-99f0-6d047703163c" xsi:nil="true"/>
+    <TemplateTemplateType xmlns="8289c1ac-6532-4c62-99f0-6d047703163c">Word 2007 Default</TemplateTemplateType>
+    <TimesCloned xmlns="8289c1ac-6532-4c62-99f0-6d047703163c" xsi:nil="true"/>
+    <TPAppVersion xmlns="8289c1ac-6532-4c62-99f0-6d047703163c" xsi:nil="true"/>
+    <VoteCount xmlns="8289c1ac-6532-4c62-99f0-6d047703163c" xsi:nil="true"/>
+    <FeatureTagsTaxHTField0 xmlns="8289c1ac-6532-4c62-99f0-6d047703163c">
+      <Terms xmlns="http://schemas.microsoft.com/office/infopath/2007/PartnerControls"/>
+    </FeatureTagsTaxHTField0>
+    <Provider xmlns="8289c1ac-6532-4c62-99f0-6d047703163c" xsi:nil="true"/>
+    <UACurrentWords xmlns="8289c1ac-6532-4c62-99f0-6d047703163c" xsi:nil="true"/>
+    <AssetId xmlns="8289c1ac-6532-4c62-99f0-6d047703163c">TP102811601</AssetId>
+    <TPClientViewer xmlns="8289c1ac-6532-4c62-99f0-6d047703163c" xsi:nil="true"/>
+    <DSATActionTaken xmlns="8289c1ac-6532-4c62-99f0-6d047703163c" xsi:nil="true"/>
+    <APEditor xmlns="8289c1ac-6532-4c62-99f0-6d047703163c">
+      <UserInfo>
+        <DisplayName/>
+        <AccountId xsi:nil="true"/>
+        <AccountType/>
+      </UserInfo>
+    </APEditor>
+    <TPInstallLocation xmlns="8289c1ac-6532-4c62-99f0-6d047703163c" xsi:nil="true"/>
+    <OOCacheId xmlns="8289c1ac-6532-4c62-99f0-6d047703163c" xsi:nil="true"/>
+    <IsDeleted xmlns="8289c1ac-6532-4c62-99f0-6d047703163c">false</IsDeleted>
+    <PublishTargets xmlns="8289c1ac-6532-4c62-99f0-6d047703163c">OfficeOnline,OfficeOnlineVNext</PublishTargets>
+    <ApprovalLog xmlns="8289c1ac-6532-4c62-99f0-6d047703163c" xsi:nil="true"/>
+    <BugNumber xmlns="8289c1ac-6532-4c62-99f0-6d047703163c" xsi:nil="true"/>
+    <CrawlForDependencies xmlns="8289c1ac-6532-4c62-99f0-6d047703163c">false</CrawlForDependencies>
+    <InternalTagsTaxHTField0 xmlns="8289c1ac-6532-4c62-99f0-6d047703163c">
+      <Terms xmlns="http://schemas.microsoft.com/office/infopath/2007/PartnerControls"/>
+    </InternalTagsTaxHTField0>
+    <LastHandOff xmlns="8289c1ac-6532-4c62-99f0-6d047703163c" xsi:nil="true"/>
+    <Milestone xmlns="8289c1ac-6532-4c62-99f0-6d047703163c" xsi:nil="true"/>
+    <OriginalRelease xmlns="8289c1ac-6532-4c62-99f0-6d047703163c">14</OriginalRelease>
+    <RecommendationsModifier xmlns="8289c1ac-6532-4c62-99f0-6d047703163c" xsi:nil="true"/>
+    <ScenarioTagsTaxHTField0 xmlns="8289c1ac-6532-4c62-99f0-6d047703163c">
+      <Terms xmlns="http://schemas.microsoft.com/office/infopath/2007/PartnerControls"/>
+    </ScenarioTagsTaxHTField0>
+    <UANotes xmlns="8289c1ac-6532-4c62-99f0-6d047703163c" xsi:nil="true"/>
+    <LocMarketGroupTiers2 xmlns="8289c1ac-6532-4c62-99f0-6d047703163c">,t:Tier 1,t:Tier 2,t:Tier 3,</LocMarketGroupTiers2>
+  </documentManagement>
+</p:properties>
+</file>
+
+<file path=customXml/item4.xml><?xml version="1.0" encoding="utf-8"?>
 <ct:contentTypeSchema xmlns:ct="http://schemas.microsoft.com/office/2006/metadata/contentType" xmlns:ma="http://schemas.microsoft.com/office/2006/metadata/properties/metaAttributes" ct:_="" ma:_="" ma:contentTypeName="TemplateFile" ma:contentTypeID="0x0101005EB5FCBB1E5ECD4D83FA6E62BA4F98FF04003B76559807ED7042AFCC9CD6E0E16B7A" ma:contentTypeVersion="56" ma:contentTypeDescription="Create a new document." ma:contentTypeScope="" ma:versionID="1bb8166288bc6583df760821a8465e9a">
   <xsd:schema xmlns:xsd="http://www.w3.org/2001/XMLSchema" xmlns:xs="http://www.w3.org/2001/XMLSchema" xmlns:p="http://schemas.microsoft.com/office/2006/metadata/properties" xmlns:ns2="8289c1ac-6532-4c62-99f0-6d047703163c" targetNamespace="http://schemas.microsoft.com/office/2006/metadata/properties" ma:root="true" ma:fieldsID="72dad6d391a7c203314e0cd163637bed" ns2:_="">
     <xsd:import namespace="8289c1ac-6532-4c62-99f0-6d047703163c"/>
@@ -25612,132 +27301,6 @@
 </ct:contentTypeSchema>
 </file>
 
-<file path=customXml/item4.xml><?xml version="1.0" encoding="utf-8"?>
-<p:properties xmlns:p="http://schemas.microsoft.com/office/2006/metadata/properties" xmlns:xsi="http://www.w3.org/2001/XMLSchema-instance" xmlns:pc="http://schemas.microsoft.com/office/infopath/2007/PartnerControls">
-  <documentManagement>
-    <APDescription xmlns="8289c1ac-6532-4c62-99f0-6d047703163c" xsi:nil="true"/>
-    <AssetExpire xmlns="8289c1ac-6532-4c62-99f0-6d047703163c">2035-01-01T08:00:00+00:00</AssetExpire>
-    <CampaignTagsTaxHTField0 xmlns="8289c1ac-6532-4c62-99f0-6d047703163c">
-      <Terms xmlns="http://schemas.microsoft.com/office/infopath/2007/PartnerControls"/>
-    </CampaignTagsTaxHTField0>
-    <IntlLangReviewDate xmlns="8289c1ac-6532-4c62-99f0-6d047703163c" xsi:nil="true"/>
-    <TPFriendlyName xmlns="8289c1ac-6532-4c62-99f0-6d047703163c" xsi:nil="true"/>
-    <IntlLangReview xmlns="8289c1ac-6532-4c62-99f0-6d047703163c">false</IntlLangReview>
-    <LocLastLocAttemptVersionLookup xmlns="8289c1ac-6532-4c62-99f0-6d047703163c">758016</LocLastLocAttemptVersionLookup>
-    <PolicheckWords xmlns="8289c1ac-6532-4c62-99f0-6d047703163c" xsi:nil="true"/>
-    <SubmitterId xmlns="8289c1ac-6532-4c62-99f0-6d047703163c" xsi:nil="true"/>
-    <AcquiredFrom xmlns="8289c1ac-6532-4c62-99f0-6d047703163c">Internal MS</AcquiredFrom>
-    <EditorialStatus xmlns="8289c1ac-6532-4c62-99f0-6d047703163c" xsi:nil="true"/>
-    <Markets xmlns="8289c1ac-6532-4c62-99f0-6d047703163c"/>
-    <OriginAsset xmlns="8289c1ac-6532-4c62-99f0-6d047703163c" xsi:nil="true"/>
-    <AssetStart xmlns="8289c1ac-6532-4c62-99f0-6d047703163c">2012-01-06T18:26:00+00:00</AssetStart>
-    <FriendlyTitle xmlns="8289c1ac-6532-4c62-99f0-6d047703163c" xsi:nil="true"/>
-    <MarketSpecific xmlns="8289c1ac-6532-4c62-99f0-6d047703163c">false</MarketSpecific>
-    <TPNamespace xmlns="8289c1ac-6532-4c62-99f0-6d047703163c" xsi:nil="true"/>
-    <PublishStatusLookup xmlns="8289c1ac-6532-4c62-99f0-6d047703163c">
-      <Value>328972</Value>
-      <Value>328974</Value>
-    </PublishStatusLookup>
-    <APAuthor xmlns="8289c1ac-6532-4c62-99f0-6d047703163c">
-      <UserInfo>
-        <DisplayName>REDMOND\v-gakel</DisplayName>
-        <AccountId>2721</AccountId>
-        <AccountType/>
-      </UserInfo>
-    </APAuthor>
-    <TPCommandLine xmlns="8289c1ac-6532-4c62-99f0-6d047703163c" xsi:nil="true"/>
-    <IntlLangReviewer xmlns="8289c1ac-6532-4c62-99f0-6d047703163c" xsi:nil="true"/>
-    <OpenTemplate xmlns="8289c1ac-6532-4c62-99f0-6d047703163c">true</OpenTemplate>
-    <CSXSubmissionDate xmlns="8289c1ac-6532-4c62-99f0-6d047703163c" xsi:nil="true"/>
-    <TaxCatchAll xmlns="8289c1ac-6532-4c62-99f0-6d047703163c"/>
-    <Manager xmlns="8289c1ac-6532-4c62-99f0-6d047703163c" xsi:nil="true"/>
-    <NumericId xmlns="8289c1ac-6532-4c62-99f0-6d047703163c" xsi:nil="true"/>
-    <ParentAssetId xmlns="8289c1ac-6532-4c62-99f0-6d047703163c" xsi:nil="true"/>
-    <OriginalSourceMarket xmlns="8289c1ac-6532-4c62-99f0-6d047703163c">english</OriginalSourceMarket>
-    <ApprovalStatus xmlns="8289c1ac-6532-4c62-99f0-6d047703163c">InProgress</ApprovalStatus>
-    <TPComponent xmlns="8289c1ac-6532-4c62-99f0-6d047703163c" xsi:nil="true"/>
-    <EditorialTags xmlns="8289c1ac-6532-4c62-99f0-6d047703163c" xsi:nil="true"/>
-    <TPExecutable xmlns="8289c1ac-6532-4c62-99f0-6d047703163c" xsi:nil="true"/>
-    <TPLaunchHelpLink xmlns="8289c1ac-6532-4c62-99f0-6d047703163c" xsi:nil="true"/>
-    <LocComments xmlns="8289c1ac-6532-4c62-99f0-6d047703163c" xsi:nil="true"/>
-    <LocRecommendedHandoff xmlns="8289c1ac-6532-4c62-99f0-6d047703163c" xsi:nil="true"/>
-    <SourceTitle xmlns="8289c1ac-6532-4c62-99f0-6d047703163c">Outline for school report</SourceTitle>
-    <CSXUpdate xmlns="8289c1ac-6532-4c62-99f0-6d047703163c">false</CSXUpdate>
-    <IntlLocPriority xmlns="8289c1ac-6532-4c62-99f0-6d047703163c" xsi:nil="true"/>
-    <UAProjectedTotalWords xmlns="8289c1ac-6532-4c62-99f0-6d047703163c" xsi:nil="true"/>
-    <AssetType xmlns="8289c1ac-6532-4c62-99f0-6d047703163c">TP</AssetType>
-    <MachineTranslated xmlns="8289c1ac-6532-4c62-99f0-6d047703163c">false</MachineTranslated>
-    <OutputCachingOn xmlns="8289c1ac-6532-4c62-99f0-6d047703163c">false</OutputCachingOn>
-    <TemplateStatus xmlns="8289c1ac-6532-4c62-99f0-6d047703163c">Complete</TemplateStatus>
-    <IsSearchable xmlns="8289c1ac-6532-4c62-99f0-6d047703163c">true</IsSearchable>
-    <ContentItem xmlns="8289c1ac-6532-4c62-99f0-6d047703163c" xsi:nil="true"/>
-    <HandoffToMSDN xmlns="8289c1ac-6532-4c62-99f0-6d047703163c" xsi:nil="true"/>
-    <ShowIn xmlns="8289c1ac-6532-4c62-99f0-6d047703163c">Show everywhere</ShowIn>
-    <ThumbnailAssetId xmlns="8289c1ac-6532-4c62-99f0-6d047703163c" xsi:nil="true"/>
-    <UALocComments xmlns="8289c1ac-6532-4c62-99f0-6d047703163c">2007 Template UpLeveling Do Not HandOff</UALocComments>
-    <UALocRecommendation xmlns="8289c1ac-6532-4c62-99f0-6d047703163c">Localize</UALocRecommendation>
-    <LastModifiedDateTime xmlns="8289c1ac-6532-4c62-99f0-6d047703163c" xsi:nil="true"/>
-    <LegacyData xmlns="8289c1ac-6532-4c62-99f0-6d047703163c" xsi:nil="true"/>
-    <LocManualTestRequired xmlns="8289c1ac-6532-4c62-99f0-6d047703163c">false</LocManualTestRequired>
-    <ClipArtFilename xmlns="8289c1ac-6532-4c62-99f0-6d047703163c" xsi:nil="true"/>
-    <TPApplication xmlns="8289c1ac-6532-4c62-99f0-6d047703163c" xsi:nil="true"/>
-    <CSXHash xmlns="8289c1ac-6532-4c62-99f0-6d047703163c" xsi:nil="true"/>
-    <DirectSourceMarket xmlns="8289c1ac-6532-4c62-99f0-6d047703163c">english</DirectSourceMarket>
-    <PrimaryImageGen xmlns="8289c1ac-6532-4c62-99f0-6d047703163c">true</PrimaryImageGen>
-    <PlannedPubDate xmlns="8289c1ac-6532-4c62-99f0-6d047703163c" xsi:nil="true"/>
-    <CSXSubmissionMarket xmlns="8289c1ac-6532-4c62-99f0-6d047703163c" xsi:nil="true"/>
-    <Downloads xmlns="8289c1ac-6532-4c62-99f0-6d047703163c">0</Downloads>
-    <ArtSampleDocs xmlns="8289c1ac-6532-4c62-99f0-6d047703163c" xsi:nil="true"/>
-    <TrustLevel xmlns="8289c1ac-6532-4c62-99f0-6d047703163c">1 Microsoft Managed Content</TrustLevel>
-    <BlockPublish xmlns="8289c1ac-6532-4c62-99f0-6d047703163c">false</BlockPublish>
-    <TPLaunchHelpLinkType xmlns="8289c1ac-6532-4c62-99f0-6d047703163c">Template</TPLaunchHelpLinkType>
-    <LocalizationTagsTaxHTField0 xmlns="8289c1ac-6532-4c62-99f0-6d047703163c">
-      <Terms xmlns="http://schemas.microsoft.com/office/infopath/2007/PartnerControls"/>
-    </LocalizationTagsTaxHTField0>
-    <BusinessGroup xmlns="8289c1ac-6532-4c62-99f0-6d047703163c" xsi:nil="true"/>
-    <Providers xmlns="8289c1ac-6532-4c62-99f0-6d047703163c" xsi:nil="true"/>
-    <TemplateTemplateType xmlns="8289c1ac-6532-4c62-99f0-6d047703163c">Word 2007 Default</TemplateTemplateType>
-    <TimesCloned xmlns="8289c1ac-6532-4c62-99f0-6d047703163c" xsi:nil="true"/>
-    <TPAppVersion xmlns="8289c1ac-6532-4c62-99f0-6d047703163c" xsi:nil="true"/>
-    <VoteCount xmlns="8289c1ac-6532-4c62-99f0-6d047703163c" xsi:nil="true"/>
-    <FeatureTagsTaxHTField0 xmlns="8289c1ac-6532-4c62-99f0-6d047703163c">
-      <Terms xmlns="http://schemas.microsoft.com/office/infopath/2007/PartnerControls"/>
-    </FeatureTagsTaxHTField0>
-    <Provider xmlns="8289c1ac-6532-4c62-99f0-6d047703163c" xsi:nil="true"/>
-    <UACurrentWords xmlns="8289c1ac-6532-4c62-99f0-6d047703163c" xsi:nil="true"/>
-    <AssetId xmlns="8289c1ac-6532-4c62-99f0-6d047703163c">TP102811601</AssetId>
-    <TPClientViewer xmlns="8289c1ac-6532-4c62-99f0-6d047703163c" xsi:nil="true"/>
-    <DSATActionTaken xmlns="8289c1ac-6532-4c62-99f0-6d047703163c" xsi:nil="true"/>
-    <APEditor xmlns="8289c1ac-6532-4c62-99f0-6d047703163c">
-      <UserInfo>
-        <DisplayName/>
-        <AccountId xsi:nil="true"/>
-        <AccountType/>
-      </UserInfo>
-    </APEditor>
-    <TPInstallLocation xmlns="8289c1ac-6532-4c62-99f0-6d047703163c" xsi:nil="true"/>
-    <OOCacheId xmlns="8289c1ac-6532-4c62-99f0-6d047703163c" xsi:nil="true"/>
-    <IsDeleted xmlns="8289c1ac-6532-4c62-99f0-6d047703163c">false</IsDeleted>
-    <PublishTargets xmlns="8289c1ac-6532-4c62-99f0-6d047703163c">OfficeOnline,OfficeOnlineVNext</PublishTargets>
-    <ApprovalLog xmlns="8289c1ac-6532-4c62-99f0-6d047703163c" xsi:nil="true"/>
-    <BugNumber xmlns="8289c1ac-6532-4c62-99f0-6d047703163c" xsi:nil="true"/>
-    <CrawlForDependencies xmlns="8289c1ac-6532-4c62-99f0-6d047703163c">false</CrawlForDependencies>
-    <InternalTagsTaxHTField0 xmlns="8289c1ac-6532-4c62-99f0-6d047703163c">
-      <Terms xmlns="http://schemas.microsoft.com/office/infopath/2007/PartnerControls"/>
-    </InternalTagsTaxHTField0>
-    <LastHandOff xmlns="8289c1ac-6532-4c62-99f0-6d047703163c" xsi:nil="true"/>
-    <Milestone xmlns="8289c1ac-6532-4c62-99f0-6d047703163c" xsi:nil="true"/>
-    <OriginalRelease xmlns="8289c1ac-6532-4c62-99f0-6d047703163c">14</OriginalRelease>
-    <RecommendationsModifier xmlns="8289c1ac-6532-4c62-99f0-6d047703163c" xsi:nil="true"/>
-    <ScenarioTagsTaxHTField0 xmlns="8289c1ac-6532-4c62-99f0-6d047703163c">
-      <Terms xmlns="http://schemas.microsoft.com/office/infopath/2007/PartnerControls"/>
-    </ScenarioTagsTaxHTField0>
-    <UANotes xmlns="8289c1ac-6532-4c62-99f0-6d047703163c" xsi:nil="true"/>
-    <LocMarketGroupTiers2 xmlns="8289c1ac-6532-4c62-99f0-6d047703163c">,t:Tier 1,t:Tier 2,t:Tier 3,</LocMarketGroupTiers2>
-  </documentManagement>
-</p:properties>
-</file>
-
 <file path=customXml/item5.xml><?xml version="1.0" encoding="utf-8"?>
 <b:Sources xmlns:b="http://schemas.openxmlformats.org/officeDocument/2006/bibliography" xmlns="http://schemas.openxmlformats.org/officeDocument/2006/bibliography" SelectedStyle="/APASixthEditionOfficeOnline.xsl" StyleName="APA" Version="6"/>
 </file>
@@ -25759,6 +27322,16 @@
 </file>
 
 <file path=customXml/itemProps3.xml><?xml version="1.0" encoding="utf-8"?>
+<ds:datastoreItem xmlns:ds="http://schemas.openxmlformats.org/officeDocument/2006/customXml" ds:itemID="{F12C37CB-7E4E-448B-AD88-3100FBE18B55}">
+  <ds:schemaRefs>
+    <ds:schemaRef ds:uri="http://schemas.microsoft.com/office/2006/metadata/properties"/>
+    <ds:schemaRef ds:uri="http://schemas.microsoft.com/office/infopath/2007/PartnerControls"/>
+    <ds:schemaRef ds:uri="8289c1ac-6532-4c62-99f0-6d047703163c"/>
+  </ds:schemaRefs>
+</ds:datastoreItem>
+</file>
+
+<file path=customXml/itemProps4.xml><?xml version="1.0" encoding="utf-8"?>
 <ds:datastoreItem xmlns:ds="http://schemas.openxmlformats.org/officeDocument/2006/customXml" ds:itemID="{40A1AFCA-0821-450E-8621-07E12BE19550}">
   <ds:schemaRefs>
     <ds:schemaRef ds:uri="http://schemas.microsoft.com/office/2006/metadata/contentType"/>
@@ -25776,18 +27349,8 @@
 </ds:datastoreItem>
 </file>
 
-<file path=customXml/itemProps4.xml><?xml version="1.0" encoding="utf-8"?>
-<ds:datastoreItem xmlns:ds="http://schemas.openxmlformats.org/officeDocument/2006/customXml" ds:itemID="{F12C37CB-7E4E-448B-AD88-3100FBE18B55}">
-  <ds:schemaRefs>
-    <ds:schemaRef ds:uri="http://schemas.microsoft.com/office/2006/metadata/properties"/>
-    <ds:schemaRef ds:uri="http://schemas.microsoft.com/office/infopath/2007/PartnerControls"/>
-    <ds:schemaRef ds:uri="8289c1ac-6532-4c62-99f0-6d047703163c"/>
-  </ds:schemaRefs>
-</ds:datastoreItem>
-</file>
-
 <file path=customXml/itemProps5.xml><?xml version="1.0" encoding="utf-8"?>
-<ds:datastoreItem xmlns:ds="http://schemas.openxmlformats.org/officeDocument/2006/customXml" ds:itemID="{27FC0DEA-24D9-454B-AA63-78728F1437CF}">
+<ds:datastoreItem xmlns:ds="http://schemas.openxmlformats.org/officeDocument/2006/customXml" ds:itemID="{8D70EE43-376F-3149-B6C4-9D911771B114}">
   <ds:schemaRefs>
     <ds:schemaRef ds:uri="http://schemas.openxmlformats.org/officeDocument/2006/bibliography"/>
   </ds:schemaRefs>

</xml_diff>